<commit_message>
YM2149 PSG initial commit.
</commit_message>
<xml_diff>
--- a/docs/uCOM GPU v16 Manual.docx
+++ b/docs/uCOM GPU v16 Manual.docx
@@ -401,7 +401,6 @@
                 </w:placeholder>
                 <w15:appearance w15:val="hidden"/>
               </w:sdtPr>
-              <w:sdtEndPr/>
               <w:sdtContent>
                 <w:r>
                   <w:t>1010</w:t>
@@ -434,15 +433,10 @@
                 <w15:appearance w15:val="hidden"/>
                 <w:text w:multiLine="1"/>
               </w:sdtPr>
-              <w:sdtEndPr/>
               <w:sdtContent>
-                <w:proofErr w:type="spellStart"/>
-                <w:proofErr w:type="gramStart"/>
                 <w:r>
                   <w:t>J.Nock</w:t>
                 </w:r>
-                <w:proofErr w:type="spellEnd"/>
-                <w:proofErr w:type="gramEnd"/>
               </w:sdtContent>
             </w:sdt>
           </w:p>
@@ -12912,6 +12906,7 @@
         <w:pStyle w:val="Heading1"/>
       </w:pPr>
       <w:bookmarkStart w:id="4" w:name="_Toc98950759"/>
+      <w:bookmarkStart w:id="5" w:name="_Ref109210328"/>
       <w:r>
         <w:rPr>
           <w:noProof/>
@@ -12980,6 +12975,7 @@
         <w:t>Host IO ports</w:t>
       </w:r>
       <w:bookmarkEnd w:id="4"/>
+      <w:bookmarkEnd w:id="5"/>
     </w:p>
     <w:p>
       <w:pPr>
@@ -13221,10 +13217,7 @@
               <w:jc w:val="center"/>
               <w:rPr>
                 <w:rFonts w:ascii="Titillium Web" w:hAnsi="Titillium Web"/>
-                <w:b/>
-                <w:bCs w:val="0"/>
-                <w:sz w:val="24"/>
-                <w:szCs w:val="20"/>
+                <w:color w:val="auto"/>
               </w:rPr>
             </w:pPr>
             <w:r>
@@ -13235,107 +13228,9 @@
                 <w:sz w:val="24"/>
                 <w:szCs w:val="20"/>
               </w:rPr>
-              <w:t>240 / F0</w:t>
-            </w:r>
-          </w:p>
-        </w:tc>
-        <w:tc>
-          <w:tcPr>
-            <w:tcW w:w="1642" w:type="dxa"/>
-          </w:tcPr>
-          <w:p>
-            <w:pPr>
-              <w:spacing w:after="200"/>
-              <w:jc w:val="center"/>
-              <w:cnfStyle w:val="000000100000" w:firstRow="0" w:lastRow="0" w:firstColumn="0" w:lastColumn="0" w:oddVBand="0" w:evenVBand="0" w:oddHBand="1" w:evenHBand="0" w:firstRowFirstColumn="0" w:firstRowLastColumn="0" w:lastRowFirstColumn="0" w:lastRowLastColumn="0"/>
-              <w:rPr>
-                <w:rFonts w:ascii="Titillium Web" w:hAnsi="Titillium Web"/>
-                <w:b w:val="0"/>
-                <w:bCs/>
-                <w:sz w:val="24"/>
-                <w:szCs w:val="20"/>
-              </w:rPr>
-            </w:pPr>
-            <w:r>
-              <w:rPr>
-                <w:rFonts w:ascii="Titillium Web" w:hAnsi="Titillium Web"/>
-                <w:b w:val="0"/>
-                <w:bCs/>
-                <w:sz w:val="24"/>
-                <w:szCs w:val="20"/>
-              </w:rPr>
-              <w:t>Read-only</w:t>
-            </w:r>
-          </w:p>
-        </w:tc>
-        <w:tc>
-          <w:tcPr>
-            <w:tcW w:w="5811" w:type="dxa"/>
-          </w:tcPr>
-          <w:p>
-            <w:pPr>
-              <w:spacing w:after="200"/>
-              <w:cnfStyle w:val="000000100000" w:firstRow="0" w:lastRow="0" w:firstColumn="0" w:lastColumn="0" w:oddVBand="0" w:evenVBand="0" w:oddHBand="1" w:evenHBand="0" w:firstRowFirstColumn="0" w:firstRowLastColumn="0" w:lastRowFirstColumn="0" w:lastRowLastColumn="0"/>
-              <w:rPr>
-                <w:rFonts w:ascii="Titillium Web" w:hAnsi="Titillium Web"/>
-                <w:b w:val="0"/>
-                <w:bCs/>
-                <w:sz w:val="24"/>
-                <w:szCs w:val="20"/>
-              </w:rPr>
-            </w:pPr>
-            <w:r>
-              <w:rPr>
-                <w:rFonts w:ascii="Titillium Web" w:hAnsi="Titillium Web"/>
-                <w:b w:val="0"/>
-                <w:bCs/>
-                <w:sz w:val="24"/>
-                <w:szCs w:val="20"/>
-              </w:rPr>
-              <w:t>SD_</w:t>
-            </w:r>
-            <w:r>
-              <w:rPr>
-                <w:rFonts w:ascii="Titillium Web" w:hAnsi="Titillium Web"/>
-                <w:b w:val="0"/>
-                <w:bCs/>
-                <w:sz w:val="24"/>
-                <w:szCs w:val="20"/>
-              </w:rPr>
-              <w:t>STATUS</w:t>
-            </w:r>
-          </w:p>
-        </w:tc>
-        <w:tc>
-          <w:tcPr>
-            <w:tcW w:w="1142" w:type="dxa"/>
-          </w:tcPr>
-          <w:p>
-            <w:pPr>
-              <w:spacing w:after="200"/>
-              <w:jc w:val="center"/>
-              <w:cnfStyle w:val="000000100000" w:firstRow="0" w:lastRow="0" w:firstColumn="0" w:lastColumn="0" w:oddVBand="0" w:evenVBand="0" w:oddHBand="1" w:evenHBand="0" w:firstRowFirstColumn="0" w:firstRowLastColumn="0" w:lastRowFirstColumn="0" w:lastRowLastColumn="0"/>
-              <w:rPr>
-                <w:rFonts w:ascii="Titillium Web" w:hAnsi="Titillium Web"/>
-                <w:b w:val="0"/>
-                <w:bCs/>
-                <w:sz w:val="24"/>
-                <w:szCs w:val="20"/>
-              </w:rPr>
-            </w:pPr>
-          </w:p>
-        </w:tc>
-      </w:tr>
-      <w:tr>
-        <w:tc>
-          <w:tcPr>
-            <w:cnfStyle w:val="001000000000" w:firstRow="0" w:lastRow="0" w:firstColumn="1" w:lastColumn="0" w:oddVBand="0" w:evenVBand="0" w:oddHBand="0" w:evenHBand="0" w:firstRowFirstColumn="0" w:firstRowLastColumn="0" w:lastRowFirstColumn="0" w:lastRowLastColumn="0"/>
-            <w:tcW w:w="1331" w:type="dxa"/>
-          </w:tcPr>
-          <w:p>
-            <w:pPr>
-              <w:spacing w:after="200"/>
-              <w:jc w:val="center"/>
+              <w:t>238</w:t>
+            </w:r>
+            <w:r>
               <w:rPr>
                 <w:rFonts w:ascii="Titillium Web" w:hAnsi="Titillium Web"/>
                 <w:b/>
@@ -13343,7 +13238,8 @@
                 <w:sz w:val="24"/>
                 <w:szCs w:val="20"/>
               </w:rPr>
-            </w:pPr>
+              <w:t xml:space="preserve"> / </w:t>
+            </w:r>
             <w:r>
               <w:rPr>
                 <w:rFonts w:ascii="Titillium Web" w:hAnsi="Titillium Web"/>
@@ -13352,7 +13248,7 @@
                 <w:sz w:val="24"/>
                 <w:szCs w:val="20"/>
               </w:rPr>
-              <w:t>241 / F1</w:t>
+              <w:t>EE</w:t>
             </w:r>
           </w:p>
         </w:tc>
@@ -13364,7 +13260,13 @@
             <w:pPr>
               <w:spacing w:after="200"/>
               <w:jc w:val="center"/>
-              <w:cnfStyle w:val="000000000000" w:firstRow="0" w:lastRow="0" w:firstColumn="0" w:lastColumn="0" w:oddVBand="0" w:evenVBand="0" w:oddHBand="0" w:evenHBand="0" w:firstRowFirstColumn="0" w:firstRowLastColumn="0" w:lastRowFirstColumn="0" w:lastRowLastColumn="0"/>
+              <w:cnfStyle w:val="000000100000" w:firstRow="0" w:lastRow="0" w:firstColumn="0" w:lastColumn="0" w:oddVBand="0" w:evenVBand="0" w:oddHBand="1" w:evenHBand="0" w:firstRowFirstColumn="0" w:firstRowLastColumn="0" w:lastRowFirstColumn="0" w:lastRowLastColumn="0"/>
+              <w:rPr>
+                <w:rFonts w:ascii="Titillium Web" w:hAnsi="Titillium Web"/>
+                <w:color w:val="auto"/>
+              </w:rPr>
+            </w:pPr>
+            <w:r>
               <w:rPr>
                 <w:rFonts w:ascii="Titillium Web" w:hAnsi="Titillium Web"/>
                 <w:b w:val="0"/>
@@ -13372,6 +13274,22 @@
                 <w:sz w:val="24"/>
                 <w:szCs w:val="20"/>
               </w:rPr>
+              <w:t>Read/Write</w:t>
+            </w:r>
+          </w:p>
+        </w:tc>
+        <w:tc>
+          <w:tcPr>
+            <w:tcW w:w="5811" w:type="dxa"/>
+          </w:tcPr>
+          <w:p>
+            <w:pPr>
+              <w:spacing w:after="200"/>
+              <w:cnfStyle w:val="000000100000" w:firstRow="0" w:lastRow="0" w:firstColumn="0" w:lastColumn="0" w:oddVBand="0" w:evenVBand="0" w:oddHBand="1" w:evenHBand="0" w:firstRowFirstColumn="0" w:firstRowLastColumn="0" w:lastRowFirstColumn="0" w:lastRowLastColumn="0"/>
+              <w:rPr>
+                <w:rFonts w:ascii="Titillium Web" w:hAnsi="Titillium Web"/>
+                <w:color w:val="auto"/>
+              </w:rPr>
             </w:pPr>
             <w:r>
               <w:rPr>
@@ -13381,7 +13299,129 @@
                 <w:sz w:val="24"/>
                 <w:szCs w:val="20"/>
               </w:rPr>
-              <w:t>Read/Write</w:t>
+              <w:t>PSG LATCH</w:t>
+            </w:r>
+          </w:p>
+        </w:tc>
+        <w:tc>
+          <w:tcPr>
+            <w:tcW w:w="1142" w:type="dxa"/>
+          </w:tcPr>
+          <w:p>
+            <w:pPr>
+              <w:spacing w:after="200"/>
+              <w:jc w:val="center"/>
+              <w:cnfStyle w:val="000000100000" w:firstRow="0" w:lastRow="0" w:firstColumn="0" w:lastColumn="0" w:oddVBand="0" w:evenVBand="0" w:oddHBand="1" w:evenHBand="0" w:firstRowFirstColumn="0" w:firstRowLastColumn="0" w:lastRowFirstColumn="0" w:lastRowLastColumn="0"/>
+              <w:rPr>
+                <w:rFonts w:ascii="Titillium Web" w:hAnsi="Titillium Web"/>
+                <w:color w:val="auto"/>
+                <w:sz w:val="24"/>
+                <w:szCs w:val="20"/>
+              </w:rPr>
+            </w:pPr>
+          </w:p>
+        </w:tc>
+      </w:tr>
+      <w:tr>
+        <w:tc>
+          <w:tcPr>
+            <w:cnfStyle w:val="001000000000" w:firstRow="0" w:lastRow="0" w:firstColumn="1" w:lastColumn="0" w:oddVBand="0" w:evenVBand="0" w:oddHBand="0" w:evenHBand="0" w:firstRowFirstColumn="0" w:firstRowLastColumn="0" w:lastRowFirstColumn="0" w:lastRowLastColumn="0"/>
+            <w:tcW w:w="1331" w:type="dxa"/>
+          </w:tcPr>
+          <w:p>
+            <w:pPr>
+              <w:spacing w:after="200"/>
+              <w:jc w:val="center"/>
+              <w:rPr>
+                <w:rFonts w:ascii="Titillium Web" w:hAnsi="Titillium Web"/>
+                <w:color w:val="auto"/>
+              </w:rPr>
+            </w:pPr>
+            <w:r>
+              <w:rPr>
+                <w:rFonts w:ascii="Titillium Web" w:hAnsi="Titillium Web"/>
+                <w:b/>
+                <w:bCs w:val="0"/>
+                <w:sz w:val="24"/>
+                <w:szCs w:val="20"/>
+              </w:rPr>
+              <w:t>2</w:t>
+            </w:r>
+            <w:r>
+              <w:rPr>
+                <w:rFonts w:ascii="Titillium Web" w:hAnsi="Titillium Web"/>
+                <w:b/>
+                <w:bCs w:val="0"/>
+                <w:sz w:val="24"/>
+                <w:szCs w:val="20"/>
+              </w:rPr>
+              <w:t>39</w:t>
+            </w:r>
+            <w:r>
+              <w:rPr>
+                <w:rFonts w:ascii="Titillium Web" w:hAnsi="Titillium Web"/>
+                <w:b/>
+                <w:bCs w:val="0"/>
+                <w:sz w:val="24"/>
+                <w:szCs w:val="20"/>
+              </w:rPr>
+              <w:t xml:space="preserve"> / </w:t>
+            </w:r>
+            <w:r>
+              <w:rPr>
+                <w:rFonts w:ascii="Titillium Web" w:hAnsi="Titillium Web"/>
+                <w:b/>
+                <w:bCs w:val="0"/>
+                <w:sz w:val="24"/>
+                <w:szCs w:val="20"/>
+              </w:rPr>
+              <w:t>E</w:t>
+            </w:r>
+            <w:r>
+              <w:rPr>
+                <w:rFonts w:ascii="Titillium Web" w:hAnsi="Titillium Web"/>
+                <w:b/>
+                <w:bCs w:val="0"/>
+                <w:sz w:val="24"/>
+                <w:szCs w:val="20"/>
+              </w:rPr>
+              <w:t>F</w:t>
+            </w:r>
+          </w:p>
+        </w:tc>
+        <w:tc>
+          <w:tcPr>
+            <w:tcW w:w="1642" w:type="dxa"/>
+          </w:tcPr>
+          <w:p>
+            <w:pPr>
+              <w:spacing w:after="200"/>
+              <w:jc w:val="center"/>
+              <w:cnfStyle w:val="000000000000" w:firstRow="0" w:lastRow="0" w:firstColumn="0" w:lastColumn="0" w:oddVBand="0" w:evenVBand="0" w:oddHBand="0" w:evenHBand="0" w:firstRowFirstColumn="0" w:firstRowLastColumn="0" w:lastRowFirstColumn="0" w:lastRowLastColumn="0"/>
+              <w:rPr>
+                <w:rFonts w:ascii="Titillium Web" w:hAnsi="Titillium Web"/>
+                <w:color w:val="auto"/>
+              </w:rPr>
+            </w:pPr>
+            <w:r>
+              <w:rPr>
+                <w:rFonts w:ascii="Titillium Web" w:hAnsi="Titillium Web"/>
+                <w:b w:val="0"/>
+                <w:bCs/>
+                <w:sz w:val="24"/>
+                <w:szCs w:val="20"/>
+              </w:rPr>
+              <w:t>Write</w:t>
+            </w:r>
+            <w:r>
+              <w:rPr>
+                <w:rFonts w:ascii="Titillium Web" w:hAnsi="Titillium Web"/>
+                <w:b w:val="0"/>
+                <w:bCs/>
+                <w:sz w:val="24"/>
+                <w:szCs w:val="20"/>
+              </w:rPr>
+              <w:t>-only</w:t>
             </w:r>
           </w:p>
         </w:tc>
@@ -13395,37 +13435,33 @@
               <w:cnfStyle w:val="000000000000" w:firstRow="0" w:lastRow="0" w:firstColumn="0" w:lastColumn="0" w:oddVBand="0" w:evenVBand="0" w:oddHBand="0" w:evenHBand="0" w:firstRowFirstColumn="0" w:firstRowLastColumn="0" w:lastRowFirstColumn="0" w:lastRowLastColumn="0"/>
               <w:rPr>
                 <w:rFonts w:ascii="Titillium Web" w:hAnsi="Titillium Web"/>
+                <w:color w:val="auto"/>
+              </w:rPr>
+            </w:pPr>
+            <w:r>
+              <w:rPr>
+                <w:rFonts w:ascii="Titillium Web" w:hAnsi="Titillium Web"/>
                 <w:b w:val="0"/>
                 <w:bCs/>
                 <w:sz w:val="24"/>
                 <w:szCs w:val="20"/>
               </w:rPr>
-            </w:pPr>
-            <w:r>
+              <w:t>PSG_WRITE</w:t>
+            </w:r>
+          </w:p>
+        </w:tc>
+        <w:tc>
+          <w:tcPr>
+            <w:tcW w:w="1142" w:type="dxa"/>
+          </w:tcPr>
+          <w:p>
+            <w:pPr>
+              <w:spacing w:after="200"/>
+              <w:jc w:val="center"/>
+              <w:cnfStyle w:val="000000000000" w:firstRow="0" w:lastRow="0" w:firstColumn="0" w:lastColumn="0" w:oddVBand="0" w:evenVBand="0" w:oddHBand="0" w:evenHBand="0" w:firstRowFirstColumn="0" w:firstRowLastColumn="0" w:lastRowFirstColumn="0" w:lastRowLastColumn="0"/>
               <w:rPr>
                 <w:rFonts w:ascii="Titillium Web" w:hAnsi="Titillium Web"/>
-                <w:b w:val="0"/>
-                <w:bCs/>
-                <w:sz w:val="24"/>
-                <w:szCs w:val="20"/>
-              </w:rPr>
-              <w:t>SD_SECTOR</w:t>
-            </w:r>
-          </w:p>
-        </w:tc>
-        <w:tc>
-          <w:tcPr>
-            <w:tcW w:w="1142" w:type="dxa"/>
-          </w:tcPr>
-          <w:p>
-            <w:pPr>
-              <w:spacing w:after="200"/>
-              <w:jc w:val="center"/>
-              <w:cnfStyle w:val="000000000000" w:firstRow="0" w:lastRow="0" w:firstColumn="0" w:lastColumn="0" w:oddVBand="0" w:evenVBand="0" w:oddHBand="0" w:evenHBand="0" w:firstRowFirstColumn="0" w:firstRowLastColumn="0" w:lastRowFirstColumn="0" w:lastRowLastColumn="0"/>
-              <w:rPr>
-                <w:rFonts w:ascii="Titillium Web" w:hAnsi="Titillium Web"/>
-                <w:b w:val="0"/>
-                <w:bCs/>
+                <w:color w:val="auto"/>
                 <w:sz w:val="24"/>
                 <w:szCs w:val="20"/>
               </w:rPr>
@@ -13462,7 +13498,7 @@
                 <w:sz w:val="24"/>
                 <w:szCs w:val="20"/>
               </w:rPr>
-              <w:t>242 / F2</w:t>
+              <w:t>240 / F0</w:t>
             </w:r>
           </w:p>
         </w:tc>
@@ -13491,9 +13527,18 @@
                 <w:sz w:val="24"/>
                 <w:szCs w:val="20"/>
               </w:rPr>
-              <w:t>Write</w:t>
-            </w:r>
-            <w:r>
+              <w:t>Read-only</w:t>
+            </w:r>
+          </w:p>
+        </w:tc>
+        <w:tc>
+          <w:tcPr>
+            <w:tcW w:w="5811" w:type="dxa"/>
+          </w:tcPr>
+          <w:p>
+            <w:pPr>
+              <w:spacing w:after="200"/>
+              <w:cnfStyle w:val="000000100000" w:firstRow="0" w:lastRow="0" w:firstColumn="0" w:lastColumn="0" w:oddVBand="0" w:evenVBand="0" w:oddHBand="1" w:evenHBand="0" w:firstRowFirstColumn="0" w:firstRowLastColumn="0" w:lastRowFirstColumn="0" w:lastRowLastColumn="0"/>
               <w:rPr>
                 <w:rFonts w:ascii="Titillium Web" w:hAnsi="Titillium Web"/>
                 <w:b w:val="0"/>
@@ -13501,18 +13546,8 @@
                 <w:sz w:val="24"/>
                 <w:szCs w:val="20"/>
               </w:rPr>
-              <w:t>-only</w:t>
-            </w:r>
-          </w:p>
-        </w:tc>
-        <w:tc>
-          <w:tcPr>
-            <w:tcW w:w="5811" w:type="dxa"/>
-          </w:tcPr>
-          <w:p>
-            <w:pPr>
-              <w:spacing w:after="200"/>
-              <w:cnfStyle w:val="000000100000" w:firstRow="0" w:lastRow="0" w:firstColumn="0" w:lastColumn="0" w:oddVBand="0" w:evenVBand="0" w:oddHBand="1" w:evenHBand="0" w:firstRowFirstColumn="0" w:firstRowLastColumn="0" w:lastRowFirstColumn="0" w:lastRowLastColumn="0"/>
+            </w:pPr>
+            <w:r>
               <w:rPr>
                 <w:rFonts w:ascii="Titillium Web" w:hAnsi="Titillium Web"/>
                 <w:b w:val="0"/>
@@ -13520,7 +13555,8 @@
                 <w:sz w:val="24"/>
                 <w:szCs w:val="20"/>
               </w:rPr>
-            </w:pPr>
+              <w:t>SD_</w:t>
+            </w:r>
             <w:r>
               <w:rPr>
                 <w:rFonts w:ascii="Titillium Web" w:hAnsi="Titillium Web"/>
@@ -13529,9 +13565,19 @@
                 <w:sz w:val="24"/>
                 <w:szCs w:val="20"/>
               </w:rPr>
-              <w:t>SD_</w:t>
-            </w:r>
-            <w:r>
+              <w:t>STATUS</w:t>
+            </w:r>
+          </w:p>
+        </w:tc>
+        <w:tc>
+          <w:tcPr>
+            <w:tcW w:w="1142" w:type="dxa"/>
+          </w:tcPr>
+          <w:p>
+            <w:pPr>
+              <w:spacing w:after="200"/>
+              <w:jc w:val="center"/>
+              <w:cnfStyle w:val="000000100000" w:firstRow="0" w:lastRow="0" w:firstColumn="0" w:lastColumn="0" w:oddVBand="0" w:evenVBand="0" w:oddHBand="1" w:evenHBand="0" w:firstRowFirstColumn="0" w:firstRowLastColumn="0" w:lastRowFirstColumn="0" w:lastRowLastColumn="0"/>
               <w:rPr>
                 <w:rFonts w:ascii="Titillium Web" w:hAnsi="Titillium Web"/>
                 <w:b w:val="0"/>
@@ -13539,19 +13585,8 @@
                 <w:sz w:val="24"/>
                 <w:szCs w:val="20"/>
               </w:rPr>
-              <w:t>CMD</w:t>
-            </w:r>
-          </w:p>
-        </w:tc>
-        <w:tc>
-          <w:tcPr>
-            <w:tcW w:w="1142" w:type="dxa"/>
-          </w:tcPr>
-          <w:p>
-            <w:pPr>
-              <w:spacing w:after="200"/>
-              <w:jc w:val="center"/>
-              <w:cnfStyle w:val="000000100000" w:firstRow="0" w:lastRow="0" w:firstColumn="0" w:lastColumn="0" w:oddVBand="0" w:evenVBand="0" w:oddHBand="1" w:evenHBand="0" w:firstRowFirstColumn="0" w:firstRowLastColumn="0" w:lastRowFirstColumn="0" w:lastRowLastColumn="0"/>
+            </w:pPr>
+            <w:r>
               <w:rPr>
                 <w:rFonts w:ascii="Titillium Web" w:hAnsi="Titillium Web"/>
                 <w:b w:val="0"/>
@@ -13559,7 +13594,58 @@
                 <w:sz w:val="24"/>
                 <w:szCs w:val="20"/>
               </w:rPr>
-            </w:pPr>
+              <w:fldChar w:fldCharType="begin"/>
+            </w:r>
+            <w:r>
+              <w:rPr>
+                <w:rFonts w:ascii="Titillium Web" w:hAnsi="Titillium Web"/>
+                <w:b w:val="0"/>
+                <w:bCs/>
+                <w:sz w:val="24"/>
+                <w:szCs w:val="20"/>
+              </w:rPr>
+              <w:instrText xml:space="preserve"> PAGEREF _Ref109209969 \h </w:instrText>
+            </w:r>
+            <w:r>
+              <w:rPr>
+                <w:rFonts w:ascii="Titillium Web" w:hAnsi="Titillium Web"/>
+                <w:b w:val="0"/>
+                <w:bCs/>
+                <w:sz w:val="24"/>
+                <w:szCs w:val="20"/>
+              </w:rPr>
+            </w:r>
+            <w:r>
+              <w:rPr>
+                <w:rFonts w:ascii="Titillium Web" w:hAnsi="Titillium Web"/>
+                <w:b w:val="0"/>
+                <w:bCs/>
+                <w:sz w:val="24"/>
+                <w:szCs w:val="20"/>
+              </w:rPr>
+              <w:fldChar w:fldCharType="separate"/>
+            </w:r>
+            <w:r>
+              <w:rPr>
+                <w:rFonts w:ascii="Titillium Web" w:hAnsi="Titillium Web"/>
+                <w:b w:val="0"/>
+                <w:bCs/>
+                <w:noProof/>
+                <w:sz w:val="24"/>
+                <w:szCs w:val="20"/>
+              </w:rPr>
+              <w:t>10</w:t>
+            </w:r>
+            <w:r>
+              <w:rPr>
+                <w:rFonts w:ascii="Titillium Web" w:hAnsi="Titillium Web"/>
+                <w:b w:val="0"/>
+                <w:bCs/>
+                <w:sz w:val="24"/>
+                <w:szCs w:val="20"/>
+              </w:rPr>
+              <w:fldChar w:fldCharType="end"/>
+            </w:r>
           </w:p>
         </w:tc>
       </w:tr>
@@ -13589,7 +13675,7 @@
                 <w:sz w:val="24"/>
                 <w:szCs w:val="20"/>
               </w:rPr>
-              <w:t>243 / F3</w:t>
+              <w:t>241 / F1</w:t>
             </w:r>
           </w:p>
         </w:tc>
@@ -13646,27 +13732,7 @@
                 <w:sz w:val="24"/>
                 <w:szCs w:val="20"/>
               </w:rPr>
-              <w:t>SD_</w:t>
-            </w:r>
-            <w:r>
-              <w:rPr>
-                <w:rFonts w:ascii="Titillium Web" w:hAnsi="Titillium Web"/>
-                <w:b w:val="0"/>
-                <w:bCs/>
-                <w:sz w:val="24"/>
-                <w:szCs w:val="20"/>
-              </w:rPr>
-              <w:t>SECTOR</w:t>
-            </w:r>
-            <w:r>
-              <w:rPr>
-                <w:rFonts w:ascii="Titillium Web" w:hAnsi="Titillium Web"/>
-                <w:b w:val="0"/>
-                <w:bCs/>
-                <w:sz w:val="24"/>
-                <w:szCs w:val="20"/>
-              </w:rPr>
-              <w:t>_PTR</w:t>
+              <w:t>SD_SECTOR</w:t>
             </w:r>
           </w:p>
         </w:tc>
@@ -13719,7 +13785,7 @@
                 <w:sz w:val="24"/>
                 <w:szCs w:val="20"/>
               </w:rPr>
-              <w:t>244 / F4</w:t>
+              <w:t>242 / F2</w:t>
             </w:r>
           </w:p>
         </w:tc>
@@ -13748,7 +13814,17 @@
                 <w:sz w:val="24"/>
                 <w:szCs w:val="20"/>
               </w:rPr>
-              <w:t>Write-only</w:t>
+              <w:t>Write</w:t>
+            </w:r>
+            <w:r>
+              <w:rPr>
+                <w:rFonts w:ascii="Titillium Web" w:hAnsi="Titillium Web"/>
+                <w:b w:val="0"/>
+                <w:bCs/>
+                <w:sz w:val="24"/>
+                <w:szCs w:val="20"/>
+              </w:rPr>
+              <w:t>-only</w:t>
             </w:r>
           </w:p>
         </w:tc>
@@ -13776,7 +13852,17 @@
                 <w:sz w:val="24"/>
                 <w:szCs w:val="20"/>
               </w:rPr>
-              <w:t>VIDEO OUTPUT ENABLE (0 = off, &gt;0 = on)</w:t>
+              <w:t>SD_</w:t>
+            </w:r>
+            <w:r>
+              <w:rPr>
+                <w:rFonts w:ascii="Titillium Web" w:hAnsi="Titillium Web"/>
+                <w:b w:val="0"/>
+                <w:bCs/>
+                <w:sz w:val="24"/>
+                <w:szCs w:val="20"/>
+              </w:rPr>
+              <w:t>MODE</w:t>
             </w:r>
           </w:p>
         </w:tc>
@@ -13826,7 +13912,7 @@
                 <w:sz w:val="24"/>
                 <w:szCs w:val="20"/>
               </w:rPr>
-              <w:t>245 / F5</w:t>
+              <w:t>243 / F3</w:t>
             </w:r>
           </w:p>
         </w:tc>
@@ -13855,7 +13941,7 @@
                 <w:sz w:val="24"/>
                 <w:szCs w:val="20"/>
               </w:rPr>
-              <w:t>-</w:t>
+              <w:t>Read/Write</w:t>
             </w:r>
           </w:p>
         </w:tc>
@@ -13883,7 +13969,27 @@
                 <w:sz w:val="24"/>
                 <w:szCs w:val="20"/>
               </w:rPr>
-              <w:t>-</w:t>
+              <w:t>SD_</w:t>
+            </w:r>
+            <w:r>
+              <w:rPr>
+                <w:rFonts w:ascii="Titillium Web" w:hAnsi="Titillium Web"/>
+                <w:b w:val="0"/>
+                <w:bCs/>
+                <w:sz w:val="24"/>
+                <w:szCs w:val="20"/>
+              </w:rPr>
+              <w:t>SECTOR</w:t>
+            </w:r>
+            <w:r>
+              <w:rPr>
+                <w:rFonts w:ascii="Titillium Web" w:hAnsi="Titillium Web"/>
+                <w:b w:val="0"/>
+                <w:bCs/>
+                <w:sz w:val="24"/>
+                <w:szCs w:val="20"/>
+              </w:rPr>
+              <w:t>_PTR</w:t>
             </w:r>
           </w:p>
         </w:tc>
@@ -13936,7 +14042,7 @@
                 <w:sz w:val="24"/>
                 <w:szCs w:val="20"/>
               </w:rPr>
-              <w:t>246 / F6</w:t>
+              <w:t>244 / F4</w:t>
             </w:r>
           </w:p>
         </w:tc>
@@ -13993,9 +14099,19 @@
                 <w:sz w:val="24"/>
                 <w:szCs w:val="20"/>
               </w:rPr>
-              <w:t>GPU</w:t>
-            </w:r>
-            <w:r>
+              <w:t>VIDEO OUTPUT ENABLE (0 = off, &gt;0 = on)</w:t>
+            </w:r>
+          </w:p>
+        </w:tc>
+        <w:tc>
+          <w:tcPr>
+            <w:tcW w:w="1142" w:type="dxa"/>
+          </w:tcPr>
+          <w:p>
+            <w:pPr>
+              <w:spacing w:after="200"/>
+              <w:jc w:val="center"/>
+              <w:cnfStyle w:val="000000100000" w:firstRow="0" w:lastRow="0" w:firstColumn="0" w:lastColumn="0" w:oddVBand="0" w:evenVBand="0" w:oddHBand="1" w:evenHBand="0" w:firstRowFirstColumn="0" w:firstRowLastColumn="0" w:lastRowFirstColumn="0" w:lastRowLastColumn="0"/>
               <w:rPr>
                 <w:rFonts w:ascii="Titillium Web" w:hAnsi="Titillium Web"/>
                 <w:b w:val="0"/>
@@ -14003,127 +14119,7 @@
                 <w:sz w:val="24"/>
                 <w:szCs w:val="20"/>
               </w:rPr>
-              <w:t xml:space="preserve"> </w:t>
-            </w:r>
-            <w:r>
-              <w:rPr>
-                <w:rFonts w:ascii="Titillium Web" w:hAnsi="Titillium Web"/>
-                <w:b w:val="0"/>
-                <w:bCs/>
-                <w:sz w:val="24"/>
-                <w:szCs w:val="20"/>
-              </w:rPr>
-              <w:t xml:space="preserve">LBR </w:t>
-            </w:r>
-            <w:r>
-              <w:rPr>
-                <w:rFonts w:ascii="Titillium Web" w:hAnsi="Titillium Web"/>
-                <w:b w:val="0"/>
-                <w:bCs/>
-                <w:sz w:val="24"/>
-                <w:szCs w:val="20"/>
-              </w:rPr>
-              <w:t>–</w:t>
-            </w:r>
-            <w:r>
-              <w:rPr>
-                <w:rFonts w:ascii="Titillium Web" w:hAnsi="Titillium Web"/>
-                <w:b w:val="0"/>
-                <w:bCs/>
-                <w:sz w:val="24"/>
-                <w:szCs w:val="20"/>
-              </w:rPr>
-              <w:t xml:space="preserve"> </w:t>
-            </w:r>
-            <w:r>
-              <w:rPr>
-                <w:rFonts w:ascii="Titillium Web" w:hAnsi="Titillium Web"/>
-                <w:b w:val="0"/>
-                <w:bCs/>
-                <w:sz w:val="24"/>
-                <w:szCs w:val="20"/>
-              </w:rPr>
-              <w:t>Low-Byte Register (0-255)</w:t>
-            </w:r>
-          </w:p>
-        </w:tc>
-        <w:tc>
-          <w:tcPr>
-            <w:tcW w:w="1142" w:type="dxa"/>
-          </w:tcPr>
-          <w:p>
-            <w:pPr>
-              <w:spacing w:after="200"/>
-              <w:jc w:val="center"/>
-              <w:cnfStyle w:val="000000100000" w:firstRow="0" w:lastRow="0" w:firstColumn="0" w:lastColumn="0" w:oddVBand="0" w:evenVBand="0" w:oddHBand="1" w:evenHBand="0" w:firstRowFirstColumn="0" w:firstRowLastColumn="0" w:lastRowFirstColumn="0" w:lastRowLastColumn="0"/>
-              <w:rPr>
-                <w:rFonts w:ascii="Titillium Web" w:hAnsi="Titillium Web"/>
-                <w:b w:val="0"/>
-                <w:bCs/>
-                <w:sz w:val="24"/>
-                <w:szCs w:val="20"/>
-              </w:rPr>
-            </w:pPr>
-            <w:r>
-              <w:rPr>
-                <w:rFonts w:ascii="Titillium Web" w:hAnsi="Titillium Web"/>
-                <w:b w:val="0"/>
-                <w:bCs/>
-                <w:sz w:val="24"/>
-                <w:szCs w:val="20"/>
-              </w:rPr>
-              <w:fldChar w:fldCharType="begin"/>
-            </w:r>
-            <w:r>
-              <w:rPr>
-                <w:rFonts w:ascii="Titillium Web" w:hAnsi="Titillium Web"/>
-                <w:b w:val="0"/>
-                <w:bCs/>
-                <w:sz w:val="24"/>
-                <w:szCs w:val="20"/>
-              </w:rPr>
-              <w:instrText xml:space="preserve"> PAGEREF _Ref69373646 \h </w:instrText>
-            </w:r>
-            <w:r>
-              <w:rPr>
-                <w:rFonts w:ascii="Titillium Web" w:hAnsi="Titillium Web"/>
-                <w:b w:val="0"/>
-                <w:bCs/>
-                <w:sz w:val="24"/>
-                <w:szCs w:val="20"/>
-              </w:rPr>
-            </w:r>
-            <w:r>
-              <w:rPr>
-                <w:rFonts w:ascii="Titillium Web" w:hAnsi="Titillium Web"/>
-                <w:b w:val="0"/>
-                <w:bCs/>
-                <w:sz w:val="24"/>
-                <w:szCs w:val="20"/>
-              </w:rPr>
-              <w:fldChar w:fldCharType="separate"/>
-            </w:r>
-            <w:r>
-              <w:rPr>
-                <w:rFonts w:ascii="Titillium Web" w:hAnsi="Titillium Web"/>
-                <w:b w:val="0"/>
-                <w:bCs/>
-                <w:noProof/>
-                <w:sz w:val="24"/>
-                <w:szCs w:val="20"/>
-              </w:rPr>
-              <w:t>17</w:t>
-            </w:r>
-            <w:r>
-              <w:rPr>
-                <w:rFonts w:ascii="Titillium Web" w:hAnsi="Titillium Web"/>
-                <w:b w:val="0"/>
-                <w:bCs/>
-                <w:sz w:val="24"/>
-                <w:szCs w:val="20"/>
-              </w:rPr>
-              <w:fldChar w:fldCharType="end"/>
-            </w:r>
+            </w:pPr>
           </w:p>
         </w:tc>
       </w:tr>
@@ -14153,7 +14149,7 @@
                 <w:sz w:val="24"/>
                 <w:szCs w:val="20"/>
               </w:rPr>
-              <w:t>247 / F7</w:t>
+              <w:t>245 / F5</w:t>
             </w:r>
           </w:p>
         </w:tc>
@@ -14182,7 +14178,7 @@
                 <w:sz w:val="24"/>
                 <w:szCs w:val="20"/>
               </w:rPr>
-              <w:t>Write-only</w:t>
+              <w:t>Read/Write</w:t>
             </w:r>
           </w:p>
         </w:tc>
@@ -14210,9 +14206,19 @@
                 <w:sz w:val="24"/>
                 <w:szCs w:val="20"/>
               </w:rPr>
-              <w:t>GPU</w:t>
-            </w:r>
-            <w:r>
+              <w:t>RNG</w:t>
+            </w:r>
+          </w:p>
+        </w:tc>
+        <w:tc>
+          <w:tcPr>
+            <w:tcW w:w="1142" w:type="dxa"/>
+          </w:tcPr>
+          <w:p>
+            <w:pPr>
+              <w:spacing w:after="200"/>
+              <w:jc w:val="center"/>
+              <w:cnfStyle w:val="000000000000" w:firstRow="0" w:lastRow="0" w:firstColumn="0" w:lastColumn="0" w:oddVBand="0" w:evenVBand="0" w:oddHBand="0" w:evenHBand="0" w:firstRowFirstColumn="0" w:firstRowLastColumn="0" w:lastRowFirstColumn="0" w:lastRowLastColumn="0"/>
               <w:rPr>
                 <w:rFonts w:ascii="Titillium Web" w:hAnsi="Titillium Web"/>
                 <w:b w:val="0"/>
@@ -14220,127 +14226,7 @@
                 <w:sz w:val="24"/>
                 <w:szCs w:val="20"/>
               </w:rPr>
-              <w:t xml:space="preserve"> </w:t>
-            </w:r>
-            <w:r>
-              <w:rPr>
-                <w:rFonts w:ascii="Titillium Web" w:hAnsi="Titillium Web"/>
-                <w:b w:val="0"/>
-                <w:bCs/>
-                <w:sz w:val="24"/>
-                <w:szCs w:val="20"/>
-              </w:rPr>
-              <w:t xml:space="preserve">HBR </w:t>
-            </w:r>
-            <w:r>
-              <w:rPr>
-                <w:rFonts w:ascii="Titillium Web" w:hAnsi="Titillium Web"/>
-                <w:b w:val="0"/>
-                <w:bCs/>
-                <w:sz w:val="24"/>
-                <w:szCs w:val="20"/>
-              </w:rPr>
-              <w:t>–</w:t>
-            </w:r>
-            <w:r>
-              <w:rPr>
-                <w:rFonts w:ascii="Titillium Web" w:hAnsi="Titillium Web"/>
-                <w:b w:val="0"/>
-                <w:bCs/>
-                <w:sz w:val="24"/>
-                <w:szCs w:val="20"/>
-              </w:rPr>
-              <w:t xml:space="preserve"> </w:t>
-            </w:r>
-            <w:r>
-              <w:rPr>
-                <w:rFonts w:ascii="Titillium Web" w:hAnsi="Titillium Web"/>
-                <w:b w:val="0"/>
-                <w:bCs/>
-                <w:sz w:val="24"/>
-                <w:szCs w:val="20"/>
-              </w:rPr>
-              <w:t>High-Byte Register (0-255)</w:t>
-            </w:r>
-          </w:p>
-        </w:tc>
-        <w:tc>
-          <w:tcPr>
-            <w:tcW w:w="1142" w:type="dxa"/>
-          </w:tcPr>
-          <w:p>
-            <w:pPr>
-              <w:spacing w:after="200"/>
-              <w:jc w:val="center"/>
-              <w:cnfStyle w:val="000000000000" w:firstRow="0" w:lastRow="0" w:firstColumn="0" w:lastColumn="0" w:oddVBand="0" w:evenVBand="0" w:oddHBand="0" w:evenHBand="0" w:firstRowFirstColumn="0" w:firstRowLastColumn="0" w:lastRowFirstColumn="0" w:lastRowLastColumn="0"/>
-              <w:rPr>
-                <w:rFonts w:ascii="Titillium Web" w:hAnsi="Titillium Web"/>
-                <w:b w:val="0"/>
-                <w:bCs/>
-                <w:sz w:val="24"/>
-                <w:szCs w:val="20"/>
-              </w:rPr>
-            </w:pPr>
-            <w:r>
-              <w:rPr>
-                <w:rFonts w:ascii="Titillium Web" w:hAnsi="Titillium Web"/>
-                <w:b w:val="0"/>
-                <w:bCs/>
-                <w:sz w:val="24"/>
-                <w:szCs w:val="20"/>
-              </w:rPr>
-              <w:fldChar w:fldCharType="begin"/>
-            </w:r>
-            <w:r>
-              <w:rPr>
-                <w:rFonts w:ascii="Titillium Web" w:hAnsi="Titillium Web"/>
-                <w:b w:val="0"/>
-                <w:bCs/>
-                <w:sz w:val="24"/>
-                <w:szCs w:val="20"/>
-              </w:rPr>
-              <w:instrText xml:space="preserve"> PAGEREF _Ref69373660 \h </w:instrText>
-            </w:r>
-            <w:r>
-              <w:rPr>
-                <w:rFonts w:ascii="Titillium Web" w:hAnsi="Titillium Web"/>
-                <w:b w:val="0"/>
-                <w:bCs/>
-                <w:sz w:val="24"/>
-                <w:szCs w:val="20"/>
-              </w:rPr>
-            </w:r>
-            <w:r>
-              <w:rPr>
-                <w:rFonts w:ascii="Titillium Web" w:hAnsi="Titillium Web"/>
-                <w:b w:val="0"/>
-                <w:bCs/>
-                <w:sz w:val="24"/>
-                <w:szCs w:val="20"/>
-              </w:rPr>
-              <w:fldChar w:fldCharType="separate"/>
-            </w:r>
-            <w:r>
-              <w:rPr>
-                <w:rFonts w:ascii="Titillium Web" w:hAnsi="Titillium Web"/>
-                <w:b w:val="0"/>
-                <w:bCs/>
-                <w:noProof/>
-                <w:sz w:val="24"/>
-                <w:szCs w:val="20"/>
-              </w:rPr>
-              <w:t>17</w:t>
-            </w:r>
-            <w:r>
-              <w:rPr>
-                <w:rFonts w:ascii="Titillium Web" w:hAnsi="Titillium Web"/>
-                <w:b w:val="0"/>
-                <w:bCs/>
-                <w:sz w:val="24"/>
-                <w:szCs w:val="20"/>
-              </w:rPr>
-              <w:fldChar w:fldCharType="end"/>
-            </w:r>
+            </w:pPr>
           </w:p>
         </w:tc>
       </w:tr>
@@ -14373,7 +14259,7 @@
                 <w:sz w:val="24"/>
                 <w:szCs w:val="20"/>
               </w:rPr>
-              <w:t>248 / F8</w:t>
+              <w:t>246 / F6</w:t>
             </w:r>
           </w:p>
         </w:tc>
@@ -14402,7 +14288,7 @@
                 <w:sz w:val="24"/>
                 <w:szCs w:val="20"/>
               </w:rPr>
-              <w:t>Read-only</w:t>
+              <w:t>Write-only</w:t>
             </w:r>
           </w:p>
         </w:tc>
@@ -14440,7 +14326,7 @@
                 <w:sz w:val="24"/>
                 <w:szCs w:val="20"/>
               </w:rPr>
-              <w:t xml:space="preserve"> FIFO Status</w:t>
+              <w:t xml:space="preserve"> </w:t>
             </w:r>
             <w:r>
               <w:rPr>
@@ -14450,9 +14336,8 @@
                 <w:sz w:val="24"/>
                 <w:szCs w:val="20"/>
               </w:rPr>
-              <w:t xml:space="preserve"> (</w:t>
-            </w:r>
-            <w:proofErr w:type="spellStart"/>
+              <w:t xml:space="preserve">LBR </w:t>
+            </w:r>
             <w:r>
               <w:rPr>
                 <w:rFonts w:ascii="Titillium Web" w:hAnsi="Titillium Web"/>
@@ -14461,7 +14346,7 @@
                 <w:sz w:val="24"/>
                 <w:szCs w:val="20"/>
               </w:rPr>
-              <w:t>FIFO</w:t>
+              <w:t>–</w:t>
             </w:r>
             <w:r>
               <w:rPr>
@@ -14471,7 +14356,7 @@
                 <w:sz w:val="24"/>
                 <w:szCs w:val="20"/>
               </w:rPr>
-              <w:t>_F</w:t>
+              <w:t xml:space="preserve"> </w:t>
             </w:r>
             <w:r>
               <w:rPr>
@@ -14481,10 +14366,19 @@
                 <w:sz w:val="24"/>
                 <w:szCs w:val="20"/>
               </w:rPr>
-              <w:t>ull</w:t>
-            </w:r>
-            <w:proofErr w:type="spellEnd"/>
-            <w:r>
+              <w:t>Low-Byte Register (0-255)</w:t>
+            </w:r>
+          </w:p>
+        </w:tc>
+        <w:tc>
+          <w:tcPr>
+            <w:tcW w:w="1142" w:type="dxa"/>
+          </w:tcPr>
+          <w:p>
+            <w:pPr>
+              <w:spacing w:after="200"/>
+              <w:jc w:val="center"/>
+              <w:cnfStyle w:val="000000100000" w:firstRow="0" w:lastRow="0" w:firstColumn="0" w:lastColumn="0" w:oddVBand="0" w:evenVBand="0" w:oddHBand="1" w:evenHBand="0" w:firstRowFirstColumn="0" w:firstRowLastColumn="0" w:lastRowFirstColumn="0" w:lastRowLastColumn="0"/>
               <w:rPr>
                 <w:rFonts w:ascii="Titillium Web" w:hAnsi="Titillium Web"/>
                 <w:b w:val="0"/>
@@ -14492,7 +14386,414 @@
                 <w:sz w:val="24"/>
                 <w:szCs w:val="20"/>
               </w:rPr>
-              <w:t xml:space="preserve"> on bit 0)</w:t>
+            </w:pPr>
+            <w:r>
+              <w:rPr>
+                <w:rFonts w:ascii="Titillium Web" w:hAnsi="Titillium Web"/>
+                <w:b w:val="0"/>
+                <w:bCs/>
+                <w:sz w:val="24"/>
+                <w:szCs w:val="20"/>
+              </w:rPr>
+              <w:fldChar w:fldCharType="begin"/>
+            </w:r>
+            <w:r>
+              <w:rPr>
+                <w:rFonts w:ascii="Titillium Web" w:hAnsi="Titillium Web"/>
+                <w:b w:val="0"/>
+                <w:bCs/>
+                <w:sz w:val="24"/>
+                <w:szCs w:val="20"/>
+              </w:rPr>
+              <w:instrText xml:space="preserve"> PAGEREF _Ref109210164 \h </w:instrText>
+            </w:r>
+            <w:r>
+              <w:rPr>
+                <w:rFonts w:ascii="Titillium Web" w:hAnsi="Titillium Web"/>
+                <w:b w:val="0"/>
+                <w:bCs/>
+                <w:sz w:val="24"/>
+                <w:szCs w:val="20"/>
+              </w:rPr>
+            </w:r>
+            <w:r>
+              <w:rPr>
+                <w:rFonts w:ascii="Titillium Web" w:hAnsi="Titillium Web"/>
+                <w:b w:val="0"/>
+                <w:bCs/>
+                <w:sz w:val="24"/>
+                <w:szCs w:val="20"/>
+              </w:rPr>
+              <w:fldChar w:fldCharType="separate"/>
+            </w:r>
+            <w:r>
+              <w:rPr>
+                <w:rFonts w:ascii="Titillium Web" w:hAnsi="Titillium Web"/>
+                <w:b w:val="0"/>
+                <w:bCs/>
+                <w:noProof/>
+                <w:sz w:val="24"/>
+                <w:szCs w:val="20"/>
+              </w:rPr>
+              <w:t>15</w:t>
+            </w:r>
+            <w:r>
+              <w:rPr>
+                <w:rFonts w:ascii="Titillium Web" w:hAnsi="Titillium Web"/>
+                <w:b w:val="0"/>
+                <w:bCs/>
+                <w:sz w:val="24"/>
+                <w:szCs w:val="20"/>
+              </w:rPr>
+              <w:fldChar w:fldCharType="end"/>
+            </w:r>
+          </w:p>
+        </w:tc>
+      </w:tr>
+      <w:tr>
+        <w:tc>
+          <w:tcPr>
+            <w:cnfStyle w:val="001000000000" w:firstRow="0" w:lastRow="0" w:firstColumn="1" w:lastColumn="0" w:oddVBand="0" w:evenVBand="0" w:oddHBand="0" w:evenHBand="0" w:firstRowFirstColumn="0" w:firstRowLastColumn="0" w:lastRowFirstColumn="0" w:lastRowLastColumn="0"/>
+            <w:tcW w:w="1331" w:type="dxa"/>
+          </w:tcPr>
+          <w:p>
+            <w:pPr>
+              <w:spacing w:after="200"/>
+              <w:jc w:val="center"/>
+              <w:rPr>
+                <w:rFonts w:ascii="Titillium Web" w:hAnsi="Titillium Web"/>
+                <w:b/>
+                <w:bCs w:val="0"/>
+                <w:sz w:val="24"/>
+                <w:szCs w:val="20"/>
+              </w:rPr>
+            </w:pPr>
+            <w:r>
+              <w:rPr>
+                <w:rFonts w:ascii="Titillium Web" w:hAnsi="Titillium Web"/>
+                <w:b/>
+                <w:bCs w:val="0"/>
+                <w:sz w:val="24"/>
+                <w:szCs w:val="20"/>
+              </w:rPr>
+              <w:t>247 / F7</w:t>
+            </w:r>
+          </w:p>
+        </w:tc>
+        <w:tc>
+          <w:tcPr>
+            <w:tcW w:w="1642" w:type="dxa"/>
+          </w:tcPr>
+          <w:p>
+            <w:pPr>
+              <w:spacing w:after="200"/>
+              <w:jc w:val="center"/>
+              <w:cnfStyle w:val="000000000000" w:firstRow="0" w:lastRow="0" w:firstColumn="0" w:lastColumn="0" w:oddVBand="0" w:evenVBand="0" w:oddHBand="0" w:evenHBand="0" w:firstRowFirstColumn="0" w:firstRowLastColumn="0" w:lastRowFirstColumn="0" w:lastRowLastColumn="0"/>
+              <w:rPr>
+                <w:rFonts w:ascii="Titillium Web" w:hAnsi="Titillium Web"/>
+                <w:b w:val="0"/>
+                <w:bCs/>
+                <w:sz w:val="24"/>
+                <w:szCs w:val="20"/>
+              </w:rPr>
+            </w:pPr>
+            <w:r>
+              <w:rPr>
+                <w:rFonts w:ascii="Titillium Web" w:hAnsi="Titillium Web"/>
+                <w:b w:val="0"/>
+                <w:bCs/>
+                <w:sz w:val="24"/>
+                <w:szCs w:val="20"/>
+              </w:rPr>
+              <w:t>Write-only</w:t>
+            </w:r>
+          </w:p>
+        </w:tc>
+        <w:tc>
+          <w:tcPr>
+            <w:tcW w:w="5811" w:type="dxa"/>
+          </w:tcPr>
+          <w:p>
+            <w:pPr>
+              <w:spacing w:after="200"/>
+              <w:cnfStyle w:val="000000000000" w:firstRow="0" w:lastRow="0" w:firstColumn="0" w:lastColumn="0" w:oddVBand="0" w:evenVBand="0" w:oddHBand="0" w:evenHBand="0" w:firstRowFirstColumn="0" w:firstRowLastColumn="0" w:lastRowFirstColumn="0" w:lastRowLastColumn="0"/>
+              <w:rPr>
+                <w:rFonts w:ascii="Titillium Web" w:hAnsi="Titillium Web"/>
+                <w:b w:val="0"/>
+                <w:bCs/>
+                <w:sz w:val="24"/>
+                <w:szCs w:val="20"/>
+              </w:rPr>
+            </w:pPr>
+            <w:r>
+              <w:rPr>
+                <w:rFonts w:ascii="Titillium Web" w:hAnsi="Titillium Web"/>
+                <w:b w:val="0"/>
+                <w:bCs/>
+                <w:sz w:val="24"/>
+                <w:szCs w:val="20"/>
+              </w:rPr>
+              <w:t>GPU</w:t>
+            </w:r>
+            <w:r>
+              <w:rPr>
+                <w:rFonts w:ascii="Titillium Web" w:hAnsi="Titillium Web"/>
+                <w:b w:val="0"/>
+                <w:bCs/>
+                <w:sz w:val="24"/>
+                <w:szCs w:val="20"/>
+              </w:rPr>
+              <w:t xml:space="preserve"> </w:t>
+            </w:r>
+            <w:r>
+              <w:rPr>
+                <w:rFonts w:ascii="Titillium Web" w:hAnsi="Titillium Web"/>
+                <w:b w:val="0"/>
+                <w:bCs/>
+                <w:sz w:val="24"/>
+                <w:szCs w:val="20"/>
+              </w:rPr>
+              <w:t xml:space="preserve">HBR </w:t>
+            </w:r>
+            <w:r>
+              <w:rPr>
+                <w:rFonts w:ascii="Titillium Web" w:hAnsi="Titillium Web"/>
+                <w:b w:val="0"/>
+                <w:bCs/>
+                <w:sz w:val="24"/>
+                <w:szCs w:val="20"/>
+              </w:rPr>
+              <w:t>–</w:t>
+            </w:r>
+            <w:r>
+              <w:rPr>
+                <w:rFonts w:ascii="Titillium Web" w:hAnsi="Titillium Web"/>
+                <w:b w:val="0"/>
+                <w:bCs/>
+                <w:sz w:val="24"/>
+                <w:szCs w:val="20"/>
+              </w:rPr>
+              <w:t xml:space="preserve"> </w:t>
+            </w:r>
+            <w:r>
+              <w:rPr>
+                <w:rFonts w:ascii="Titillium Web" w:hAnsi="Titillium Web"/>
+                <w:b w:val="0"/>
+                <w:bCs/>
+                <w:sz w:val="24"/>
+                <w:szCs w:val="20"/>
+              </w:rPr>
+              <w:t>High-Byte Register (0-255)</w:t>
+            </w:r>
+          </w:p>
+        </w:tc>
+        <w:tc>
+          <w:tcPr>
+            <w:tcW w:w="1142" w:type="dxa"/>
+          </w:tcPr>
+          <w:p>
+            <w:pPr>
+              <w:spacing w:after="200"/>
+              <w:jc w:val="center"/>
+              <w:cnfStyle w:val="000000000000" w:firstRow="0" w:lastRow="0" w:firstColumn="0" w:lastColumn="0" w:oddVBand="0" w:evenVBand="0" w:oddHBand="0" w:evenHBand="0" w:firstRowFirstColumn="0" w:firstRowLastColumn="0" w:lastRowFirstColumn="0" w:lastRowLastColumn="0"/>
+              <w:rPr>
+                <w:rFonts w:ascii="Titillium Web" w:hAnsi="Titillium Web"/>
+                <w:b w:val="0"/>
+                <w:bCs/>
+                <w:sz w:val="24"/>
+                <w:szCs w:val="20"/>
+              </w:rPr>
+            </w:pPr>
+            <w:r>
+              <w:rPr>
+                <w:rFonts w:ascii="Titillium Web" w:hAnsi="Titillium Web"/>
+                <w:b w:val="0"/>
+                <w:bCs/>
+                <w:sz w:val="24"/>
+                <w:szCs w:val="20"/>
+              </w:rPr>
+              <w:fldChar w:fldCharType="begin"/>
+            </w:r>
+            <w:r>
+              <w:rPr>
+                <w:rFonts w:ascii="Titillium Web" w:hAnsi="Titillium Web"/>
+                <w:b w:val="0"/>
+                <w:bCs/>
+                <w:sz w:val="24"/>
+                <w:szCs w:val="20"/>
+              </w:rPr>
+              <w:instrText xml:space="preserve"> PAGEREF _Ref109210180 \h </w:instrText>
+            </w:r>
+            <w:r>
+              <w:rPr>
+                <w:rFonts w:ascii="Titillium Web" w:hAnsi="Titillium Web"/>
+                <w:b w:val="0"/>
+                <w:bCs/>
+                <w:sz w:val="24"/>
+                <w:szCs w:val="20"/>
+              </w:rPr>
+            </w:r>
+            <w:r>
+              <w:rPr>
+                <w:rFonts w:ascii="Titillium Web" w:hAnsi="Titillium Web"/>
+                <w:b w:val="0"/>
+                <w:bCs/>
+                <w:sz w:val="24"/>
+                <w:szCs w:val="20"/>
+              </w:rPr>
+              <w:fldChar w:fldCharType="separate"/>
+            </w:r>
+            <w:r>
+              <w:rPr>
+                <w:rFonts w:ascii="Titillium Web" w:hAnsi="Titillium Web"/>
+                <w:b w:val="0"/>
+                <w:bCs/>
+                <w:noProof/>
+                <w:sz w:val="24"/>
+                <w:szCs w:val="20"/>
+              </w:rPr>
+              <w:t>15</w:t>
+            </w:r>
+            <w:r>
+              <w:rPr>
+                <w:rFonts w:ascii="Titillium Web" w:hAnsi="Titillium Web"/>
+                <w:b w:val="0"/>
+                <w:bCs/>
+                <w:sz w:val="24"/>
+                <w:szCs w:val="20"/>
+              </w:rPr>
+              <w:fldChar w:fldCharType="end"/>
+            </w:r>
+          </w:p>
+        </w:tc>
+      </w:tr>
+      <w:tr>
+        <w:trPr>
+          <w:cnfStyle w:val="000000100000" w:firstRow="0" w:lastRow="0" w:firstColumn="0" w:lastColumn="0" w:oddVBand="0" w:evenVBand="0" w:oddHBand="1" w:evenHBand="0" w:firstRowFirstColumn="0" w:firstRowLastColumn="0" w:lastRowFirstColumn="0" w:lastRowLastColumn="0"/>
+        </w:trPr>
+        <w:tc>
+          <w:tcPr>
+            <w:cnfStyle w:val="001000000000" w:firstRow="0" w:lastRow="0" w:firstColumn="1" w:lastColumn="0" w:oddVBand="0" w:evenVBand="0" w:oddHBand="0" w:evenHBand="0" w:firstRowFirstColumn="0" w:firstRowLastColumn="0" w:lastRowFirstColumn="0" w:lastRowLastColumn="0"/>
+            <w:tcW w:w="1331" w:type="dxa"/>
+          </w:tcPr>
+          <w:p>
+            <w:pPr>
+              <w:spacing w:after="200"/>
+              <w:jc w:val="center"/>
+              <w:rPr>
+                <w:rFonts w:ascii="Titillium Web" w:hAnsi="Titillium Web"/>
+                <w:b/>
+                <w:bCs w:val="0"/>
+                <w:sz w:val="24"/>
+                <w:szCs w:val="20"/>
+              </w:rPr>
+            </w:pPr>
+            <w:r>
+              <w:rPr>
+                <w:rFonts w:ascii="Titillium Web" w:hAnsi="Titillium Web"/>
+                <w:b/>
+                <w:bCs w:val="0"/>
+                <w:sz w:val="24"/>
+                <w:szCs w:val="20"/>
+              </w:rPr>
+              <w:t>248 / F8</w:t>
+            </w:r>
+          </w:p>
+        </w:tc>
+        <w:tc>
+          <w:tcPr>
+            <w:tcW w:w="1642" w:type="dxa"/>
+          </w:tcPr>
+          <w:p>
+            <w:pPr>
+              <w:spacing w:after="200"/>
+              <w:jc w:val="center"/>
+              <w:cnfStyle w:val="000000100000" w:firstRow="0" w:lastRow="0" w:firstColumn="0" w:lastColumn="0" w:oddVBand="0" w:evenVBand="0" w:oddHBand="1" w:evenHBand="0" w:firstRowFirstColumn="0" w:firstRowLastColumn="0" w:lastRowFirstColumn="0" w:lastRowLastColumn="0"/>
+              <w:rPr>
+                <w:rFonts w:ascii="Titillium Web" w:hAnsi="Titillium Web"/>
+                <w:b w:val="0"/>
+                <w:bCs/>
+                <w:sz w:val="24"/>
+                <w:szCs w:val="20"/>
+              </w:rPr>
+            </w:pPr>
+            <w:r>
+              <w:rPr>
+                <w:rFonts w:ascii="Titillium Web" w:hAnsi="Titillium Web"/>
+                <w:b w:val="0"/>
+                <w:bCs/>
+                <w:sz w:val="24"/>
+                <w:szCs w:val="20"/>
+              </w:rPr>
+              <w:t>Read-only</w:t>
+            </w:r>
+          </w:p>
+        </w:tc>
+        <w:tc>
+          <w:tcPr>
+            <w:tcW w:w="5811" w:type="dxa"/>
+          </w:tcPr>
+          <w:p>
+            <w:pPr>
+              <w:spacing w:after="200"/>
+              <w:cnfStyle w:val="000000100000" w:firstRow="0" w:lastRow="0" w:firstColumn="0" w:lastColumn="0" w:oddVBand="0" w:evenVBand="0" w:oddHBand="1" w:evenHBand="0" w:firstRowFirstColumn="0" w:firstRowLastColumn="0" w:lastRowFirstColumn="0" w:lastRowLastColumn="0"/>
+              <w:rPr>
+                <w:rFonts w:ascii="Titillium Web" w:hAnsi="Titillium Web"/>
+                <w:b w:val="0"/>
+                <w:bCs/>
+                <w:sz w:val="24"/>
+                <w:szCs w:val="20"/>
+              </w:rPr>
+            </w:pPr>
+            <w:r>
+              <w:rPr>
+                <w:rFonts w:ascii="Titillium Web" w:hAnsi="Titillium Web"/>
+                <w:b w:val="0"/>
+                <w:bCs/>
+                <w:sz w:val="24"/>
+                <w:szCs w:val="20"/>
+              </w:rPr>
+              <w:t>GPU</w:t>
+            </w:r>
+            <w:r>
+              <w:rPr>
+                <w:rFonts w:ascii="Titillium Web" w:hAnsi="Titillium Web"/>
+                <w:b w:val="0"/>
+                <w:bCs/>
+                <w:sz w:val="24"/>
+                <w:szCs w:val="20"/>
+              </w:rPr>
+              <w:t xml:space="preserve"> FIFO Status</w:t>
+            </w:r>
+            <w:r>
+              <w:rPr>
+                <w:rFonts w:ascii="Titillium Web" w:hAnsi="Titillium Web"/>
+                <w:b w:val="0"/>
+                <w:bCs/>
+                <w:sz w:val="24"/>
+                <w:szCs w:val="20"/>
+              </w:rPr>
+              <w:t xml:space="preserve"> (FIFO</w:t>
+            </w:r>
+            <w:r>
+              <w:rPr>
+                <w:rFonts w:ascii="Titillium Web" w:hAnsi="Titillium Web"/>
+                <w:b w:val="0"/>
+                <w:bCs/>
+                <w:sz w:val="24"/>
+                <w:szCs w:val="20"/>
+              </w:rPr>
+              <w:t>_F</w:t>
+            </w:r>
+            <w:r>
+              <w:rPr>
+                <w:rFonts w:ascii="Titillium Web" w:hAnsi="Titillium Web"/>
+                <w:b w:val="0"/>
+                <w:bCs/>
+                <w:sz w:val="24"/>
+                <w:szCs w:val="20"/>
+              </w:rPr>
+              <w:t>ull on bit 0)</w:t>
             </w:r>
           </w:p>
         </w:tc>
@@ -14858,12 +15159,14 @@
       <w:pPr>
         <w:pStyle w:val="Heading1"/>
       </w:pPr>
-      <w:bookmarkStart w:id="5" w:name="_Toc98950760"/>
+      <w:bookmarkStart w:id="6" w:name="_Toc98950760"/>
+      <w:bookmarkStart w:id="7" w:name="_Ref109209969"/>
       <w:r>
         <w:lastRenderedPageBreak/>
         <w:t>SD CARD INTERFACE</w:t>
       </w:r>
-      <w:bookmarkEnd w:id="5"/>
+      <w:bookmarkEnd w:id="6"/>
+      <w:bookmarkEnd w:id="7"/>
     </w:p>
     <w:p>
       <w:pPr>
@@ -15056,7 +15359,6 @@
     </w:p>
     <w:p>
       <w:pPr>
-        <w:jc w:val="both"/>
         <w:rPr>
           <w:rFonts w:ascii="Titillium Web" w:hAnsi="Titillium Web"/>
           <w:b w:val="0"/>
@@ -15069,18 +15371,7 @@
     </w:p>
     <w:p>
       <w:pPr>
-        <w:rPr>
-          <w:rFonts w:ascii="Titillium Web" w:hAnsi="Titillium Web"/>
-          <w:b w:val="0"/>
-          <w:bCs/>
-          <w:color w:val="auto"/>
-          <w:sz w:val="24"/>
-          <w:szCs w:val="20"/>
-        </w:rPr>
-      </w:pPr>
-    </w:p>
-    <w:p>
-      <w:pPr>
+        <w:jc w:val="both"/>
         <w:rPr>
           <w:rFonts w:ascii="Titillium Web" w:hAnsi="Titillium Web"/>
           <w:b w:val="0"/>
@@ -15109,15 +15400,15 @@
         <w:tblLook w:val="04A0" w:firstRow="1" w:lastRow="0" w:firstColumn="1" w:lastColumn="0" w:noHBand="0" w:noVBand="1"/>
       </w:tblPr>
       <w:tblGrid>
-        <w:gridCol w:w="1099"/>
-        <w:gridCol w:w="1141"/>
-        <w:gridCol w:w="1098"/>
-        <w:gridCol w:w="1098"/>
-        <w:gridCol w:w="1098"/>
-        <w:gridCol w:w="1098"/>
-        <w:gridCol w:w="1098"/>
-        <w:gridCol w:w="1098"/>
-        <w:gridCol w:w="1098"/>
+        <w:gridCol w:w="1080"/>
+        <w:gridCol w:w="1139"/>
+        <w:gridCol w:w="1060"/>
+        <w:gridCol w:w="1060"/>
+        <w:gridCol w:w="1231"/>
+        <w:gridCol w:w="1094"/>
+        <w:gridCol w:w="1097"/>
+        <w:gridCol w:w="1096"/>
+        <w:gridCol w:w="1079"/>
       </w:tblGrid>
       <w:tr>
         <w:trPr>
@@ -15542,6 +15833,39 @@
                 <w:szCs w:val="20"/>
               </w:rPr>
             </w:pPr>
+            <w:r>
+              <w:rPr>
+                <w:rFonts w:ascii="Titillium Web" w:hAnsi="Titillium Web"/>
+                <w:b w:val="0"/>
+                <w:bCs/>
+                <w:color w:val="auto"/>
+                <w:sz w:val="24"/>
+                <w:szCs w:val="20"/>
+              </w:rPr>
+              <w:t>WR_</w:t>
+            </w:r>
+            <w:r>
+              <w:rPr>
+                <w:rFonts w:ascii="Titillium Web" w:hAnsi="Titillium Web"/>
+                <w:b w:val="0"/>
+                <w:bCs/>
+                <w:color w:val="auto"/>
+                <w:sz w:val="24"/>
+                <w:szCs w:val="20"/>
+              </w:rPr>
+              <w:t>B</w:t>
+            </w:r>
+            <w:r>
+              <w:rPr>
+                <w:rFonts w:ascii="Titillium Web" w:hAnsi="Titillium Web"/>
+                <w:b w:val="0"/>
+                <w:bCs/>
+                <w:color w:val="auto"/>
+                <w:sz w:val="24"/>
+                <w:szCs w:val="20"/>
+              </w:rPr>
+              <w:t>usy</w:t>
+            </w:r>
           </w:p>
         </w:tc>
         <w:tc>
@@ -15712,7 +16036,7 @@
       <w:pPr>
         <w:pStyle w:val="Heading1"/>
       </w:pPr>
-      <w:bookmarkStart w:id="6" w:name="_Toc98950761"/>
+      <w:bookmarkStart w:id="8" w:name="_Toc98950761"/>
       <w:r>
         <w:rPr>
           <w:bCs/>
@@ -15720,7 +16044,7 @@
         <w:lastRenderedPageBreak/>
         <w:t>GRAPHICS PROCESSING UNIT</w:t>
       </w:r>
-      <w:bookmarkEnd w:id="6"/>
+      <w:bookmarkEnd w:id="8"/>
     </w:p>
     <w:p>
       <w:pPr>
@@ -15829,31 +16153,7 @@
           <w:sz w:val="24"/>
           <w:szCs w:val="20"/>
         </w:rPr>
-        <w:t xml:space="preserve"> (</w:t>
-      </w:r>
-      <w:proofErr w:type="gramStart"/>
-      <w:r>
-        <w:rPr>
-          <w:rFonts w:ascii="Titillium Web" w:hAnsi="Titillium Web"/>
-          <w:b w:val="0"/>
-          <w:bCs/>
-          <w:color w:val="auto"/>
-          <w:sz w:val="24"/>
-          <w:szCs w:val="20"/>
-        </w:rPr>
-        <w:t>X[</w:t>
-      </w:r>
-      <w:proofErr w:type="gramEnd"/>
-      <w:r>
-        <w:rPr>
-          <w:rFonts w:ascii="Titillium Web" w:hAnsi="Titillium Web"/>
-          <w:b w:val="0"/>
-          <w:bCs/>
-          <w:color w:val="auto"/>
-          <w:sz w:val="24"/>
-          <w:szCs w:val="20"/>
-        </w:rPr>
-        <w:t>0], Y[0])</w:t>
+        <w:t xml:space="preserve"> (X[0], Y[0])</w:t>
       </w:r>
     </w:p>
     <w:p>
@@ -15885,7 +16185,6 @@
         </w:rPr>
         <w:t>Line drawing (</w:t>
       </w:r>
-      <w:proofErr w:type="gramStart"/>
       <w:r>
         <w:rPr>
           <w:rFonts w:ascii="Titillium Web" w:hAnsi="Titillium Web"/>
@@ -15906,19 +16205,7 @@
           <w:sz w:val="24"/>
           <w:szCs w:val="20"/>
         </w:rPr>
-        <w:t>[</w:t>
-      </w:r>
-      <w:proofErr w:type="gramEnd"/>
-      <w:r>
-        <w:rPr>
-          <w:rFonts w:ascii="Titillium Web" w:hAnsi="Titillium Web"/>
-          <w:b w:val="0"/>
-          <w:bCs/>
-          <w:color w:val="auto"/>
-          <w:sz w:val="24"/>
-          <w:szCs w:val="20"/>
-        </w:rPr>
-        <w:t xml:space="preserve">0], </w:t>
+        <w:t xml:space="preserve">[0], </w:t>
       </w:r>
       <w:r>
         <w:rPr>
@@ -16038,7 +16325,6 @@
         </w:rPr>
         <w:t>rectangle (</w:t>
       </w:r>
-      <w:proofErr w:type="gramStart"/>
       <w:r>
         <w:rPr>
           <w:rFonts w:ascii="Titillium Web" w:hAnsi="Titillium Web"/>
@@ -16059,19 +16345,7 @@
           <w:sz w:val="24"/>
           <w:szCs w:val="20"/>
         </w:rPr>
-        <w:t>[</w:t>
-      </w:r>
-      <w:proofErr w:type="gramEnd"/>
-      <w:r>
-        <w:rPr>
-          <w:rFonts w:ascii="Titillium Web" w:hAnsi="Titillium Web"/>
-          <w:b w:val="0"/>
-          <w:bCs/>
-          <w:color w:val="auto"/>
-          <w:sz w:val="24"/>
-          <w:szCs w:val="20"/>
-        </w:rPr>
-        <w:t xml:space="preserve">0], </w:t>
+        <w:t xml:space="preserve">[0], </w:t>
       </w:r>
       <w:r>
         <w:rPr>
@@ -16167,31 +16441,7 @@
           <w:sz w:val="24"/>
           <w:szCs w:val="20"/>
         </w:rPr>
-        <w:t>Filled/unfilled triangle (X/</w:t>
-      </w:r>
-      <w:proofErr w:type="gramStart"/>
-      <w:r>
-        <w:rPr>
-          <w:rFonts w:ascii="Titillium Web" w:hAnsi="Titillium Web"/>
-          <w:b w:val="0"/>
-          <w:bCs/>
-          <w:color w:val="auto"/>
-          <w:sz w:val="24"/>
-          <w:szCs w:val="20"/>
-        </w:rPr>
-        <w:t>Y[</w:t>
-      </w:r>
-      <w:proofErr w:type="gramEnd"/>
-      <w:r>
-        <w:rPr>
-          <w:rFonts w:ascii="Titillium Web" w:hAnsi="Titillium Web"/>
-          <w:b w:val="0"/>
-          <w:bCs/>
-          <w:color w:val="auto"/>
-          <w:sz w:val="24"/>
-          <w:szCs w:val="20"/>
-        </w:rPr>
-        <w:t>0], X/Y[1], X/Y[2])</w:t>
+        <w:t>Filled/unfilled triangle (X/Y[0], X/Y[1], X/Y[2])</w:t>
       </w:r>
     </w:p>
     <w:p>
@@ -16640,12 +16890,12 @@
       <w:pPr>
         <w:pStyle w:val="Heading2"/>
       </w:pPr>
-      <w:bookmarkStart w:id="7" w:name="_Toc98950762"/>
+      <w:bookmarkStart w:id="9" w:name="_Toc98950762"/>
       <w:r>
         <w:lastRenderedPageBreak/>
         <w:t>PALETTES</w:t>
       </w:r>
-      <w:bookmarkEnd w:id="7"/>
+      <w:bookmarkEnd w:id="9"/>
     </w:p>
     <w:p>
       <w:pPr>
@@ -18048,11 +18298,11 @@
       <w:pPr>
         <w:pStyle w:val="Heading2"/>
       </w:pPr>
-      <w:bookmarkStart w:id="8" w:name="_Toc98950763"/>
+      <w:bookmarkStart w:id="10" w:name="_Toc98950763"/>
       <w:r>
         <w:t>FONTS</w:t>
       </w:r>
-      <w:bookmarkEnd w:id="8"/>
+      <w:bookmarkEnd w:id="10"/>
     </w:p>
     <w:p>
       <w:pPr>
@@ -18106,7 +18356,7 @@
         <w:pStyle w:val="Heading2"/>
         <w:spacing w:after="120"/>
       </w:pPr>
-      <w:bookmarkStart w:id="9" w:name="_Toc98950764"/>
+      <w:bookmarkStart w:id="11" w:name="_Toc98950764"/>
       <w:r>
         <w:lastRenderedPageBreak/>
         <w:t>TILE MODE</w:t>
@@ -18114,7 +18364,7 @@
       <w:r>
         <w:t xml:space="preserve"> / TILE-ENABLED PDI LAYER</w:t>
       </w:r>
-      <w:bookmarkEnd w:id="9"/>
+      <w:bookmarkEnd w:id="11"/>
     </w:p>
     <w:p>
       <w:pPr>
@@ -18140,7 +18390,6 @@
         </w:rPr>
         <w:t xml:space="preserve">This is a specific screen mode that uses tokens to represent characters, or tiles, on the screen.  A token can be a single byte or more depending on the </w:t>
       </w:r>
-      <w:proofErr w:type="spellStart"/>
       <w:r>
         <w:rPr>
           <w:rFonts w:ascii="Titillium Web" w:hAnsi="Titillium Web"/>
@@ -18150,7 +18399,6 @@
         </w:rPr>
         <w:t>CMD_vid_bpp</w:t>
       </w:r>
-      <w:proofErr w:type="spellEnd"/>
       <w:r>
         <w:rPr>
           <w:rFonts w:ascii="Titillium Web" w:hAnsi="Titillium Web"/>
@@ -18249,24 +18497,15 @@
               <w:spacing w:after="0"/>
               <w:outlineLvl w:val="1"/>
             </w:pPr>
-            <w:bookmarkStart w:id="10" w:name="_Toc98950765"/>
-            <w:proofErr w:type="spellStart"/>
+            <w:bookmarkStart w:id="12" w:name="_Toc98950765"/>
             <w:r>
               <w:rPr>
                 <w:sz w:val="32"/>
                 <w:szCs w:val="22"/>
               </w:rPr>
-              <w:t>CMD_vid_bpp</w:t>
-            </w:r>
-            <w:proofErr w:type="spellEnd"/>
-            <w:r>
-              <w:rPr>
-                <w:sz w:val="32"/>
-                <w:szCs w:val="22"/>
-              </w:rPr>
-              <w:t xml:space="preserve"> modes</w:t>
-            </w:r>
-            <w:bookmarkEnd w:id="10"/>
+              <w:t>CMD_vid_bpp modes</w:t>
+            </w:r>
+            <w:bookmarkEnd w:id="12"/>
           </w:p>
         </w:tc>
       </w:tr>
@@ -18695,21 +18934,12 @@
                 <w:szCs w:val="16"/>
               </w:rPr>
             </w:pPr>
-            <w:proofErr w:type="gramStart"/>
             <w:r>
               <w:rPr>
                 <w:sz w:val="20"/>
                 <w:szCs w:val="16"/>
               </w:rPr>
-              <w:t>{ 4</w:t>
-            </w:r>
-            <w:proofErr w:type="gramEnd"/>
-            <w:r>
-              <w:rPr>
-                <w:sz w:val="20"/>
-                <w:szCs w:val="16"/>
-              </w:rPr>
-              <w:t>’h0,</w:t>
+              <w:t>{ 4’h0,</w:t>
             </w:r>
           </w:p>
         </w:tc>
@@ -18767,17 +18997,8 @@
                 <w:sz w:val="20"/>
                 <w:szCs w:val="16"/>
               </w:rPr>
-              <w:t>8’h</w:t>
-            </w:r>
-            <w:proofErr w:type="gramStart"/>
-            <w:r>
-              <w:rPr>
-                <w:sz w:val="20"/>
-                <w:szCs w:val="16"/>
-              </w:rPr>
-              <w:t>00 }</w:t>
-            </w:r>
-            <w:proofErr w:type="gramEnd"/>
+              <w:t>8’h00 }</w:t>
+            </w:r>
           </w:p>
         </w:tc>
         <w:tc>
@@ -19114,21 +19335,12 @@
                 <w:szCs w:val="16"/>
               </w:rPr>
             </w:pPr>
-            <w:proofErr w:type="gramStart"/>
             <w:r>
               <w:rPr>
                 <w:sz w:val="20"/>
                 <w:szCs w:val="16"/>
               </w:rPr>
-              <w:t>{ 1</w:t>
-            </w:r>
-            <w:proofErr w:type="gramEnd"/>
-            <w:r>
-              <w:rPr>
-                <w:sz w:val="20"/>
-                <w:szCs w:val="16"/>
-              </w:rPr>
-              <w:t>’b0,</w:t>
+              <w:t>{ 1’b0,</w:t>
             </w:r>
           </w:p>
         </w:tc>
@@ -19215,17 +19427,8 @@
                 <w:sz w:val="20"/>
                 <w:szCs w:val="16"/>
               </w:rPr>
-              <w:t>10’h</w:t>
-            </w:r>
-            <w:proofErr w:type="gramStart"/>
-            <w:r>
-              <w:rPr>
-                <w:sz w:val="20"/>
-                <w:szCs w:val="16"/>
-              </w:rPr>
-              <w:t>000 }</w:t>
-            </w:r>
-            <w:proofErr w:type="gramEnd"/>
+              <w:t>10’h000 }</w:t>
+            </w:r>
           </w:p>
         </w:tc>
         <w:tc>
@@ -19612,21 +19815,12 @@
                 <w:szCs w:val="16"/>
               </w:rPr>
             </w:pPr>
-            <w:proofErr w:type="gramStart"/>
             <w:r>
               <w:rPr>
                 <w:sz w:val="20"/>
                 <w:szCs w:val="16"/>
               </w:rPr>
-              <w:t>{ 8</w:t>
-            </w:r>
-            <w:proofErr w:type="gramEnd"/>
-            <w:r>
-              <w:rPr>
-                <w:sz w:val="20"/>
-                <w:szCs w:val="16"/>
-              </w:rPr>
-              <w:t>’h00,</w:t>
+              <w:t>{ 8’h00,</w:t>
             </w:r>
           </w:p>
         </w:tc>
@@ -19768,17 +19962,8 @@
                 <w:sz w:val="20"/>
                 <w:szCs w:val="16"/>
               </w:rPr>
-              <w:t>10’h</w:t>
-            </w:r>
-            <w:proofErr w:type="gramStart"/>
-            <w:r>
-              <w:rPr>
-                <w:sz w:val="20"/>
-                <w:szCs w:val="16"/>
-              </w:rPr>
-              <w:t>000 }</w:t>
-            </w:r>
-            <w:proofErr w:type="gramEnd"/>
+              <w:t>10’h000 }</w:t>
+            </w:r>
           </w:p>
         </w:tc>
         <w:tc>
@@ -19879,7 +20064,7 @@
           <w:szCs w:val="26"/>
         </w:rPr>
       </w:pPr>
-      <w:bookmarkStart w:id="11" w:name="_Toc98950766"/>
+      <w:bookmarkStart w:id="13" w:name="_Toc98950766"/>
       <w:r>
         <w:br w:type="page"/>
       </w:r>
@@ -19893,7 +20078,7 @@
         <w:lastRenderedPageBreak/>
         <w:t>Understanding Layer Order, priority, and swapping control logic.</w:t>
       </w:r>
-      <w:bookmarkEnd w:id="11"/>
+      <w:bookmarkEnd w:id="13"/>
     </w:p>
     <w:p>
       <w:pPr>
@@ -20098,11 +20283,11 @@
         <w:pStyle w:val="Heading2"/>
         <w:spacing w:after="0"/>
       </w:pPr>
-      <w:bookmarkStart w:id="12" w:name="_Toc98950767"/>
+      <w:bookmarkStart w:id="14" w:name="_Toc98950767"/>
       <w:r>
         <w:t>TILE/FONT RESERVED MEMORY IN THE FPGA</w:t>
       </w:r>
-      <w:bookmarkEnd w:id="12"/>
+      <w:bookmarkEnd w:id="14"/>
     </w:p>
     <w:p>
       <w:pPr>
@@ -20223,7 +20408,6 @@
         </w:rPr>
         <w:t xml:space="preserve">, as the </w:t>
       </w:r>
-      <w:proofErr w:type="spellStart"/>
       <w:r>
         <w:rPr>
           <w:rFonts w:ascii="Titillium Web" w:hAnsi="Titillium Web"/>
@@ -20233,7 +20417,6 @@
         </w:rPr>
         <w:t>CMD_win_tile_base</w:t>
       </w:r>
-      <w:proofErr w:type="spellEnd"/>
       <w:r>
         <w:rPr>
           <w:rFonts w:ascii="Titillium Web" w:hAnsi="Titillium Web"/>
@@ -20250,12 +20433,16 @@
       <w:pPr>
         <w:pStyle w:val="Heading2"/>
       </w:pPr>
-      <w:bookmarkStart w:id="13" w:name="_Toc98950768"/>
+      <w:bookmarkStart w:id="15" w:name="_Toc98950768"/>
+      <w:bookmarkStart w:id="16" w:name="_Ref109210164"/>
+      <w:bookmarkStart w:id="17" w:name="_Ref109210180"/>
       <w:r>
         <w:lastRenderedPageBreak/>
         <w:t>COMMAND/DATA WRITE ORDER</w:t>
       </w:r>
-      <w:bookmarkEnd w:id="13"/>
+      <w:bookmarkEnd w:id="15"/>
+      <w:bookmarkEnd w:id="16"/>
+      <w:bookmarkEnd w:id="17"/>
     </w:p>
     <w:p>
       <w:pPr>
@@ -20299,7 +20486,18 @@
           <w:sz w:val="24"/>
           <w:szCs w:val="20"/>
         </w:rPr>
-        <w:t>to IO port 246,</w:t>
+        <w:t xml:space="preserve">to </w:t>
+      </w:r>
+      <w:r>
+        <w:rPr>
+          <w:rFonts w:ascii="Titillium Web" w:hAnsi="Titillium Web"/>
+          <w:b w:val="0"/>
+          <w:bCs/>
+          <w:color w:val="auto"/>
+          <w:sz w:val="24"/>
+          <w:szCs w:val="20"/>
+        </w:rPr>
+        <w:t xml:space="preserve">the </w:t>
       </w:r>
       <w:r>
         <w:rPr>
@@ -20308,7 +20506,7 @@
           <w:sz w:val="24"/>
           <w:szCs w:val="20"/>
         </w:rPr>
-        <w:t xml:space="preserve"> then the HIGH byte</w:t>
+        <w:t>GPU_LBR</w:t>
       </w:r>
       <w:r>
         <w:rPr>
@@ -20319,7 +20517,237 @@
           <w:sz w:val="24"/>
           <w:szCs w:val="20"/>
         </w:rPr>
-        <w:t xml:space="preserve"> is written to IO port 247, which causes the GPU to act on the received 16-bit data/command.  Data/commands must be written in 16-bit pairs – even if a value of zero is required for a command, the low byte should have zero written to it before writing to the High-Byte Register. This ensures the Low-Byte Register does not insert garbage values into the code.</w:t>
+        <w:t xml:space="preserve"> </w:t>
+      </w:r>
+      <w:r>
+        <w:rPr>
+          <w:rFonts w:ascii="Titillium Web" w:hAnsi="Titillium Web"/>
+          <w:b w:val="0"/>
+          <w:bCs/>
+          <w:color w:val="auto"/>
+          <w:sz w:val="24"/>
+          <w:szCs w:val="20"/>
+        </w:rPr>
+        <w:t>IO port,</w:t>
+      </w:r>
+      <w:r>
+        <w:rPr>
+          <w:rFonts w:ascii="Titillium Web" w:hAnsi="Titillium Web"/>
+          <w:color w:val="auto"/>
+          <w:sz w:val="24"/>
+          <w:szCs w:val="20"/>
+        </w:rPr>
+        <w:t xml:space="preserve"> then the HIGH byte</w:t>
+      </w:r>
+      <w:r>
+        <w:rPr>
+          <w:rFonts w:ascii="Titillium Web" w:hAnsi="Titillium Web"/>
+          <w:b w:val="0"/>
+          <w:bCs/>
+          <w:color w:val="auto"/>
+          <w:sz w:val="24"/>
+          <w:szCs w:val="20"/>
+        </w:rPr>
+        <w:t xml:space="preserve"> is written to</w:t>
+      </w:r>
+      <w:r>
+        <w:rPr>
+          <w:rFonts w:ascii="Titillium Web" w:hAnsi="Titillium Web"/>
+          <w:b w:val="0"/>
+          <w:bCs/>
+          <w:color w:val="auto"/>
+          <w:sz w:val="24"/>
+          <w:szCs w:val="20"/>
+        </w:rPr>
+        <w:t xml:space="preserve"> the </w:t>
+      </w:r>
+      <w:r>
+        <w:rPr>
+          <w:rFonts w:ascii="Titillium Web" w:hAnsi="Titillium Web"/>
+          <w:color w:val="auto"/>
+          <w:sz w:val="24"/>
+          <w:szCs w:val="20"/>
+        </w:rPr>
+        <w:t>GPU_HBR</w:t>
+      </w:r>
+      <w:r>
+        <w:rPr>
+          <w:rFonts w:ascii="Titillium Web" w:hAnsi="Titillium Web"/>
+          <w:b w:val="0"/>
+          <w:bCs/>
+          <w:color w:val="auto"/>
+          <w:sz w:val="24"/>
+          <w:szCs w:val="20"/>
+        </w:rPr>
+        <w:t xml:space="preserve"> IO port, which causes the GPU to act on the received 16-bit data/command.  </w:t>
+      </w:r>
+      <w:r>
+        <w:rPr>
+          <w:rFonts w:ascii="Titillium Web" w:hAnsi="Titillium Web"/>
+          <w:b w:val="0"/>
+          <w:bCs/>
+          <w:color w:val="auto"/>
+          <w:sz w:val="24"/>
+          <w:szCs w:val="20"/>
+        </w:rPr>
+        <w:t xml:space="preserve">Exact port values may vary from one GPU HDL version and host hardware implementation to another, but more information on specific IO port values can be obtained on page </w:t>
+      </w:r>
+      <w:r>
+        <w:rPr>
+          <w:rFonts w:ascii="Titillium Web" w:hAnsi="Titillium Web"/>
+          <w:b w:val="0"/>
+          <w:bCs/>
+          <w:color w:val="auto"/>
+          <w:sz w:val="24"/>
+          <w:szCs w:val="20"/>
+        </w:rPr>
+        <w:fldChar w:fldCharType="begin"/>
+      </w:r>
+      <w:r>
+        <w:rPr>
+          <w:rFonts w:ascii="Titillium Web" w:hAnsi="Titillium Web"/>
+          <w:b w:val="0"/>
+          <w:bCs/>
+          <w:color w:val="auto"/>
+          <w:sz w:val="24"/>
+          <w:szCs w:val="20"/>
+        </w:rPr>
+        <w:instrText xml:space="preserve"> PAGEREF _Ref109210328 \h </w:instrText>
+      </w:r>
+      <w:r>
+        <w:rPr>
+          <w:rFonts w:ascii="Titillium Web" w:hAnsi="Titillium Web"/>
+          <w:b w:val="0"/>
+          <w:bCs/>
+          <w:color w:val="auto"/>
+          <w:sz w:val="24"/>
+          <w:szCs w:val="20"/>
+        </w:rPr>
+      </w:r>
+      <w:r>
+        <w:rPr>
+          <w:rFonts w:ascii="Titillium Web" w:hAnsi="Titillium Web"/>
+          <w:b w:val="0"/>
+          <w:bCs/>
+          <w:color w:val="auto"/>
+          <w:sz w:val="24"/>
+          <w:szCs w:val="20"/>
+        </w:rPr>
+        <w:fldChar w:fldCharType="separate"/>
+      </w:r>
+      <w:r>
+        <w:rPr>
+          <w:rFonts w:ascii="Titillium Web" w:hAnsi="Titillium Web"/>
+          <w:b w:val="0"/>
+          <w:bCs/>
+          <w:noProof/>
+          <w:color w:val="auto"/>
+          <w:sz w:val="24"/>
+          <w:szCs w:val="20"/>
+        </w:rPr>
+        <w:t>9</w:t>
+      </w:r>
+      <w:r>
+        <w:rPr>
+          <w:rFonts w:ascii="Titillium Web" w:hAnsi="Titillium Web"/>
+          <w:b w:val="0"/>
+          <w:bCs/>
+          <w:color w:val="auto"/>
+          <w:sz w:val="24"/>
+          <w:szCs w:val="20"/>
+        </w:rPr>
+        <w:fldChar w:fldCharType="end"/>
+      </w:r>
+      <w:r>
+        <w:rPr>
+          <w:rFonts w:ascii="Titillium Web" w:hAnsi="Titillium Web"/>
+          <w:b w:val="0"/>
+          <w:bCs/>
+          <w:color w:val="auto"/>
+          <w:sz w:val="24"/>
+          <w:szCs w:val="20"/>
+        </w:rPr>
+        <w:t>.</w:t>
+      </w:r>
+    </w:p>
+    <w:p>
+      <w:pPr>
+        <w:spacing w:after="200" w:line="240" w:lineRule="auto"/>
+        <w:jc w:val="both"/>
+        <w:rPr>
+          <w:rFonts w:ascii="Titillium Web" w:hAnsi="Titillium Web"/>
+          <w:b w:val="0"/>
+          <w:bCs/>
+          <w:color w:val="auto"/>
+          <w:sz w:val="24"/>
+          <w:szCs w:val="20"/>
+        </w:rPr>
+      </w:pPr>
+      <w:r>
+        <w:rPr>
+          <w:rFonts w:ascii="Titillium Web" w:hAnsi="Titillium Web"/>
+          <w:b w:val="0"/>
+          <w:bCs/>
+          <w:color w:val="auto"/>
+          <w:sz w:val="24"/>
+          <w:szCs w:val="20"/>
+        </w:rPr>
+        <w:t xml:space="preserve">Data/commands must be written in 16-bit pairs – even if a value of zero is required for a command, the low byte should have zero written to it before writing to the High-Byte Register. This ensures the Low-Byte Register does not insert garbage values into the </w:t>
+      </w:r>
+      <w:r>
+        <w:rPr>
+          <w:rFonts w:ascii="Titillium Web" w:hAnsi="Titillium Web"/>
+          <w:b w:val="0"/>
+          <w:bCs/>
+          <w:color w:val="auto"/>
+          <w:sz w:val="24"/>
+          <w:szCs w:val="20"/>
+        </w:rPr>
+        <w:t xml:space="preserve">GPU’s </w:t>
+      </w:r>
+      <w:r>
+        <w:rPr>
+          <w:rFonts w:ascii="Titillium Web" w:hAnsi="Titillium Web"/>
+          <w:b w:val="0"/>
+          <w:bCs/>
+          <w:color w:val="auto"/>
+          <w:sz w:val="24"/>
+          <w:szCs w:val="20"/>
+        </w:rPr>
+        <w:t>video/</w:t>
+      </w:r>
+      <w:r>
+        <w:rPr>
+          <w:rFonts w:ascii="Titillium Web" w:hAnsi="Titillium Web"/>
+          <w:b w:val="0"/>
+          <w:bCs/>
+          <w:color w:val="auto"/>
+          <w:sz w:val="24"/>
+          <w:szCs w:val="20"/>
+        </w:rPr>
+        <w:t>geometry engine</w:t>
+      </w:r>
+      <w:r>
+        <w:rPr>
+          <w:rFonts w:ascii="Titillium Web" w:hAnsi="Titillium Web"/>
+          <w:b w:val="0"/>
+          <w:bCs/>
+          <w:color w:val="auto"/>
+          <w:sz w:val="24"/>
+          <w:szCs w:val="20"/>
+        </w:rPr>
+        <w:t>s</w:t>
+      </w:r>
+      <w:r>
+        <w:rPr>
+          <w:rFonts w:ascii="Titillium Web" w:hAnsi="Titillium Web"/>
+          <w:b w:val="0"/>
+          <w:bCs/>
+          <w:color w:val="auto"/>
+          <w:sz w:val="24"/>
+          <w:szCs w:val="20"/>
+        </w:rPr>
+        <w:t>.</w:t>
       </w:r>
     </w:p>
     <w:p>
@@ -20342,12 +20770,12 @@
       <w:pPr>
         <w:pStyle w:val="Heading2"/>
       </w:pPr>
-      <w:bookmarkStart w:id="14" w:name="_Toc98950769"/>
+      <w:bookmarkStart w:id="18" w:name="_Toc98950769"/>
       <w:r>
         <w:lastRenderedPageBreak/>
         <w:t>HARDWARE COMMANDS</w:t>
       </w:r>
-      <w:bookmarkEnd w:id="14"/>
+      <w:bookmarkEnd w:id="18"/>
     </w:p>
     <w:p>
       <w:pPr>
@@ -20356,7 +20784,7 @@
           <w:rFonts w:ascii="Titillium Web" w:hAnsi="Titillium Web"/>
         </w:rPr>
       </w:pPr>
-      <w:bookmarkStart w:id="15" w:name="_Toc98950770"/>
+      <w:bookmarkStart w:id="19" w:name="_Toc98950770"/>
       <w:r>
         <w:rPr>
           <w:rFonts w:ascii="Titillium Web" w:hAnsi="Titillium Web"/>
@@ -20385,23 +20813,9 @@
         <w:rPr>
           <w:rFonts w:ascii="Titillium Web" w:hAnsi="Titillium Web"/>
         </w:rPr>
-        <w:t xml:space="preserve"> – (80-B0 for </w:t>
-      </w:r>
-      <w:proofErr w:type="gramStart"/>
-      <w:r>
-        <w:rPr>
-          <w:rFonts w:ascii="Titillium Web" w:hAnsi="Titillium Web"/>
-        </w:rPr>
-        <w:t>X[</w:t>
-      </w:r>
-      <w:proofErr w:type="gramEnd"/>
-      <w:r>
-        <w:rPr>
-          <w:rFonts w:ascii="Titillium Web" w:hAnsi="Titillium Web"/>
-        </w:rPr>
-        <w:t>0-3], C0-F0 for Y[0-3])</w:t>
-      </w:r>
-      <w:bookmarkEnd w:id="15"/>
+        <w:t xml:space="preserve"> – (80-B0 for X[0-3], C0-F0 for Y[0-3])</w:t>
+      </w:r>
+      <w:bookmarkEnd w:id="19"/>
     </w:p>
     <w:p>
       <w:pPr>
@@ -20425,31 +20839,7 @@
           <w:sz w:val="24"/>
           <w:szCs w:val="20"/>
         </w:rPr>
-        <w:t xml:space="preserve">There are four 12-bit X and Y registers, </w:t>
-      </w:r>
-      <w:proofErr w:type="gramStart"/>
-      <w:r>
-        <w:rPr>
-          <w:rFonts w:ascii="Titillium Web" w:hAnsi="Titillium Web"/>
-          <w:b w:val="0"/>
-          <w:bCs/>
-          <w:color w:val="auto"/>
-          <w:sz w:val="24"/>
-          <w:szCs w:val="20"/>
-        </w:rPr>
-        <w:t>X[</w:t>
-      </w:r>
-      <w:proofErr w:type="gramEnd"/>
-      <w:r>
-        <w:rPr>
-          <w:rFonts w:ascii="Titillium Web" w:hAnsi="Titillium Web"/>
-          <w:b w:val="0"/>
-          <w:bCs/>
-          <w:color w:val="auto"/>
-          <w:sz w:val="24"/>
-          <w:szCs w:val="20"/>
-        </w:rPr>
-        <w:t>0-3], Y[0-3]</w:t>
+        <w:t>There are four 12-bit X and Y registers, X[0-3], Y[0-3]</w:t>
       </w:r>
       <w:r>
         <w:rPr>
@@ -21928,7 +22318,6 @@
           <w:szCs w:val="20"/>
         </w:rPr>
       </w:pPr>
-      <w:proofErr w:type="spellStart"/>
       <w:r>
         <w:rPr>
           <w:rFonts w:ascii="Titillium Web" w:hAnsi="Titillium Web"/>
@@ -21938,7 +22327,6 @@
         </w:rPr>
         <w:t>nn</w:t>
       </w:r>
-      <w:proofErr w:type="spellEnd"/>
       <w:r>
         <w:rPr>
           <w:rFonts w:ascii="Titillium Web" w:hAnsi="Titillium Web"/>
@@ -22604,23 +22992,7 @@
           <w:b w:val="0"/>
           <w:bCs/>
         </w:rPr>
-        <w:t xml:space="preserve">In the example below, a base address of ABCDE is set by writing 0x0AB to </w:t>
-      </w:r>
-      <w:proofErr w:type="gramStart"/>
-      <w:r>
-        <w:rPr>
-          <w:b w:val="0"/>
-          <w:bCs/>
-        </w:rPr>
-        <w:t>Y[</w:t>
-      </w:r>
-      <w:proofErr w:type="gramEnd"/>
-      <w:r>
-        <w:rPr>
-          <w:b w:val="0"/>
-          <w:bCs/>
-        </w:rPr>
-        <w:t xml:space="preserve">3] with the </w:t>
+        <w:t xml:space="preserve">In the example below, a base address of ABCDE is set by writing 0x0AB to Y[3] with the </w:t>
       </w:r>
       <w:r>
         <w:rPr>
@@ -22666,7 +23038,7 @@
       <w:pPr>
         <w:pStyle w:val="Heading3"/>
       </w:pPr>
-      <w:bookmarkStart w:id="16" w:name="_Toc98950771"/>
+      <w:bookmarkStart w:id="20" w:name="_Toc98950771"/>
       <w:r>
         <w:lastRenderedPageBreak/>
         <w:t>Set d</w:t>
@@ -22689,7 +23061,7 @@
       <w:r>
         <w:t>)</w:t>
       </w:r>
-      <w:bookmarkEnd w:id="16"/>
+      <w:bookmarkEnd w:id="20"/>
     </w:p>
     <w:p>
       <w:pPr>
@@ -23606,11 +23978,9 @@
           <w:bCs/>
         </w:rPr>
       </w:pPr>
-      <w:proofErr w:type="spellStart"/>
       <w:r>
         <w:t>nn</w:t>
       </w:r>
-      <w:proofErr w:type="spellEnd"/>
       <w:r>
         <w:rPr>
           <w:b w:val="0"/>
@@ -23660,7 +24030,7 @@
       <w:pPr>
         <w:pStyle w:val="Heading3"/>
       </w:pPr>
-      <w:bookmarkStart w:id="17" w:name="_Toc98950772"/>
+      <w:bookmarkStart w:id="21" w:name="_Toc98950772"/>
       <w:r>
         <w:t>Set s</w:t>
       </w:r>
@@ -23682,7 +24052,7 @@
       <w:r>
         <w:t>)</w:t>
       </w:r>
-      <w:bookmarkEnd w:id="17"/>
+      <w:bookmarkEnd w:id="21"/>
     </w:p>
     <w:p>
       <w:pPr>
@@ -24571,11 +24941,9 @@
           <w:bCs/>
         </w:rPr>
       </w:pPr>
-      <w:proofErr w:type="spellStart"/>
       <w:r>
         <w:t>nn</w:t>
       </w:r>
-      <w:proofErr w:type="spellEnd"/>
       <w:r>
         <w:rPr>
           <w:b w:val="0"/>
@@ -24622,7 +24990,7 @@
       <w:pPr>
         <w:pStyle w:val="Heading3"/>
       </w:pPr>
-      <w:bookmarkStart w:id="18" w:name="_Toc98950773"/>
+      <w:bookmarkStart w:id="22" w:name="_Toc98950773"/>
       <w:r>
         <w:t xml:space="preserve">Set destination raster </w:t>
       </w:r>
@@ -24630,15 +24998,7 @@
         <w:t>width</w:t>
       </w:r>
       <w:r>
-        <w:t xml:space="preserve"> – </w:t>
-      </w:r>
-      <w:proofErr w:type="gramStart"/>
-      <w:r>
-        <w:t>X[</w:t>
-      </w:r>
-      <w:proofErr w:type="gramEnd"/>
-      <w:r>
-        <w:t>2]</w:t>
+        <w:t xml:space="preserve"> – X[2]</w:t>
       </w:r>
       <w:r>
         <w:t xml:space="preserve"> (</w:t>
@@ -24649,7 +25009,7 @@
       <w:r>
         <w:t>)</w:t>
       </w:r>
-      <w:bookmarkEnd w:id="18"/>
+      <w:bookmarkEnd w:id="22"/>
     </w:p>
     <w:p>
       <w:pPr>
@@ -24665,23 +25025,7 @@
           <w:b w:val="0"/>
           <w:bCs/>
         </w:rPr>
-        <w:t xml:space="preserve">Sets the destination raster’s bytes-per-horizontal line to the data in the </w:t>
-      </w:r>
-      <w:proofErr w:type="gramStart"/>
-      <w:r>
-        <w:rPr>
-          <w:b w:val="0"/>
-          <w:bCs/>
-        </w:rPr>
-        <w:t>X[</w:t>
-      </w:r>
-      <w:proofErr w:type="gramEnd"/>
-      <w:r>
-        <w:rPr>
-          <w:b w:val="0"/>
-          <w:bCs/>
-        </w:rPr>
-        <w:t>2] register. Y register</w:t>
+        <w:t>Sets the destination raster’s bytes-per-horizontal line to the data in the X[2] register. Y register</w:t>
       </w:r>
       <w:r>
         <w:rPr>
@@ -25565,7 +25909,7 @@
       <w:pPr>
         <w:pStyle w:val="Heading3"/>
       </w:pPr>
-      <w:bookmarkStart w:id="19" w:name="_Toc98950774"/>
+      <w:bookmarkStart w:id="23" w:name="_Toc98950774"/>
       <w:r>
         <w:lastRenderedPageBreak/>
         <w:t xml:space="preserve">Set source raster </w:t>
@@ -25576,16 +25920,11 @@
       <w:r>
         <w:t xml:space="preserve"> – </w:t>
       </w:r>
-      <w:proofErr w:type="gramStart"/>
       <w:r>
         <w:t>X</w:t>
       </w:r>
       <w:r>
-        <w:t>[</w:t>
-      </w:r>
-      <w:proofErr w:type="gramEnd"/>
-      <w:r>
-        <w:t>2]</w:t>
+        <w:t>[2]</w:t>
       </w:r>
       <w:r>
         <w:t xml:space="preserve"> (</w:t>
@@ -25596,7 +25935,7 @@
       <w:r>
         <w:t>)</w:t>
       </w:r>
-      <w:bookmarkEnd w:id="19"/>
+      <w:bookmarkEnd w:id="23"/>
     </w:p>
     <w:p>
       <w:pPr>
@@ -25628,7 +25967,6 @@
         </w:rPr>
         <w:t xml:space="preserve">-per-horizontal line to the data in the </w:t>
       </w:r>
-      <w:proofErr w:type="gramStart"/>
       <w:r>
         <w:rPr>
           <w:b w:val="0"/>
@@ -25641,15 +25979,7 @@
           <w:b w:val="0"/>
           <w:bCs/>
         </w:rPr>
-        <w:t>[</w:t>
-      </w:r>
-      <w:proofErr w:type="gramEnd"/>
-      <w:r>
-        <w:rPr>
-          <w:b w:val="0"/>
-          <w:bCs/>
-        </w:rPr>
-        <w:t xml:space="preserve">2] register. </w:t>
+        <w:t xml:space="preserve">[2] register. </w:t>
       </w:r>
       <w:r>
         <w:rPr>
@@ -26552,7 +26882,7 @@
       <w:pPr>
         <w:pStyle w:val="Heading3"/>
       </w:pPr>
-      <w:bookmarkStart w:id="20" w:name="_Toc98950775"/>
+      <w:bookmarkStart w:id="24" w:name="_Toc98950775"/>
       <w:r>
         <w:t xml:space="preserve">Set destination raster </w:t>
       </w:r>
@@ -26560,15 +26890,7 @@
         <w:t>width</w:t>
       </w:r>
       <w:r>
-        <w:t xml:space="preserve"> – </w:t>
-      </w:r>
-      <w:proofErr w:type="gramStart"/>
-      <w:r>
-        <w:t>X[</w:t>
-      </w:r>
-      <w:proofErr w:type="gramEnd"/>
-      <w:r>
-        <w:t>3]</w:t>
+        <w:t xml:space="preserve"> – X[3]</w:t>
       </w:r>
       <w:r>
         <w:t xml:space="preserve"> (</w:t>
@@ -26579,7 +26901,7 @@
       <w:r>
         <w:t>)</w:t>
       </w:r>
-      <w:bookmarkEnd w:id="20"/>
+      <w:bookmarkEnd w:id="24"/>
     </w:p>
     <w:p>
       <w:pPr>
@@ -26616,23 +26938,7 @@
           <w:b w:val="0"/>
           <w:bCs/>
         </w:rPr>
-        <w:t xml:space="preserve">-per-horizontal line to the data in the </w:t>
-      </w:r>
-      <w:proofErr w:type="gramStart"/>
-      <w:r>
-        <w:rPr>
-          <w:b w:val="0"/>
-          <w:bCs/>
-        </w:rPr>
-        <w:t>X[</w:t>
-      </w:r>
-      <w:proofErr w:type="gramEnd"/>
-      <w:r>
-        <w:rPr>
-          <w:b w:val="0"/>
-          <w:bCs/>
-        </w:rPr>
-        <w:t xml:space="preserve">3] register. Y </w:t>
+        <w:t xml:space="preserve">-per-horizontal line to the data in the X[3] register. Y </w:t>
       </w:r>
       <w:r>
         <w:rPr>
@@ -27511,7 +27817,7 @@
       <w:pPr>
         <w:pStyle w:val="Heading3"/>
       </w:pPr>
-      <w:bookmarkStart w:id="21" w:name="_Toc98950776"/>
+      <w:bookmarkStart w:id="25" w:name="_Toc98950776"/>
       <w:r>
         <w:t xml:space="preserve">Set </w:t>
       </w:r>
@@ -27525,15 +27831,7 @@
         <w:t>width</w:t>
       </w:r>
       <w:r>
-        <w:t xml:space="preserve"> – </w:t>
-      </w:r>
-      <w:proofErr w:type="gramStart"/>
-      <w:r>
-        <w:t>Y[</w:t>
-      </w:r>
-      <w:proofErr w:type="gramEnd"/>
-      <w:r>
-        <w:t>3] (</w:t>
+        <w:t xml:space="preserve"> – Y[3] (</w:t>
       </w:r>
       <w:r>
         <w:t>70</w:t>
@@ -27541,7 +27839,7 @@
       <w:r>
         <w:t>)</w:t>
       </w:r>
-      <w:bookmarkEnd w:id="21"/>
+      <w:bookmarkEnd w:id="25"/>
     </w:p>
     <w:p>
       <w:pPr>
@@ -27557,23 +27855,7 @@
           <w:b w:val="0"/>
           <w:bCs/>
         </w:rPr>
-        <w:t xml:space="preserve">Sets the source raster’s bytes-per-horizontal line to the data in the </w:t>
-      </w:r>
-      <w:proofErr w:type="gramStart"/>
-      <w:r>
-        <w:rPr>
-          <w:b w:val="0"/>
-          <w:bCs/>
-        </w:rPr>
-        <w:t>Y[</w:t>
-      </w:r>
-      <w:proofErr w:type="gramEnd"/>
-      <w:r>
-        <w:rPr>
-          <w:b w:val="0"/>
-          <w:bCs/>
-        </w:rPr>
-        <w:t xml:space="preserve">3] register. X </w:t>
+        <w:t xml:space="preserve">Sets the source raster’s bytes-per-horizontal line to the data in the Y[3] register. X </w:t>
       </w:r>
       <w:r>
         <w:rPr>
@@ -28443,18 +28725,10 @@
       <w:pPr>
         <w:pStyle w:val="Heading3"/>
       </w:pPr>
-      <w:bookmarkStart w:id="22" w:name="_Toc98950777"/>
+      <w:bookmarkStart w:id="26" w:name="_Toc98950777"/>
       <w:r>
         <w:lastRenderedPageBreak/>
-        <w:t>Set max width &amp; height of screen – X[0]/</w:t>
-      </w:r>
-      <w:proofErr w:type="gramStart"/>
-      <w:r>
-        <w:t>Y[</w:t>
-      </w:r>
-      <w:proofErr w:type="gramEnd"/>
-      <w:r>
-        <w:t>0] (</w:t>
+        <w:t>Set max width &amp; height of screen – X[0]/Y[0] (</w:t>
       </w:r>
       <w:r>
         <w:t>5F</w:t>
@@ -28462,7 +28736,7 @@
       <w:r>
         <w:t>)</w:t>
       </w:r>
-      <w:bookmarkEnd w:id="22"/>
+      <w:bookmarkEnd w:id="26"/>
     </w:p>
     <w:p>
       <w:pPr>
@@ -28478,23 +28752,7 @@
           <w:b w:val="0"/>
           <w:bCs/>
         </w:rPr>
-        <w:t>Sets the bitmap dimensions to the data in the 0-index registers (</w:t>
-      </w:r>
-      <w:proofErr w:type="gramStart"/>
-      <w:r>
-        <w:rPr>
-          <w:b w:val="0"/>
-          <w:bCs/>
-        </w:rPr>
-        <w:t>X[</w:t>
-      </w:r>
-      <w:proofErr w:type="gramEnd"/>
-      <w:r>
-        <w:rPr>
-          <w:b w:val="0"/>
-          <w:bCs/>
-        </w:rPr>
-        <w:t xml:space="preserve">0], Y[0]). </w:t>
+        <w:t xml:space="preserve">Sets the bitmap dimensions to the data in the 0-index registers (X[0], Y[0]). </w:t>
       </w:r>
       <w:r>
         <w:rPr>
@@ -29385,17 +29643,9 @@
       <w:pPr>
         <w:pStyle w:val="Heading3"/>
       </w:pPr>
-      <w:bookmarkStart w:id="23" w:name="_Toc98950778"/>
-      <w:r>
-        <w:t>Set max width &amp; height of screen – X[1]/</w:t>
-      </w:r>
-      <w:proofErr w:type="gramStart"/>
-      <w:r>
-        <w:t>Y[</w:t>
-      </w:r>
-      <w:proofErr w:type="gramEnd"/>
-      <w:r>
-        <w:t>1] (</w:t>
+      <w:bookmarkStart w:id="27" w:name="_Toc98950778"/>
+      <w:r>
+        <w:t>Set max width &amp; height of screen – X[1]/Y[1] (</w:t>
       </w:r>
       <w:r>
         <w:t>5E</w:t>
@@ -29403,7 +29653,7 @@
       <w:r>
         <w:t>)</w:t>
       </w:r>
-      <w:bookmarkEnd w:id="23"/>
+      <w:bookmarkEnd w:id="27"/>
     </w:p>
     <w:p>
       <w:pPr>
@@ -29419,23 +29669,7 @@
           <w:b w:val="0"/>
           <w:bCs/>
         </w:rPr>
-        <w:t>Sets the bitmap dimensions to the data in the 1-index registers (</w:t>
-      </w:r>
-      <w:proofErr w:type="gramStart"/>
-      <w:r>
-        <w:rPr>
-          <w:b w:val="0"/>
-          <w:bCs/>
-        </w:rPr>
-        <w:t>X[</w:t>
-      </w:r>
-      <w:proofErr w:type="gramEnd"/>
-      <w:r>
-        <w:rPr>
-          <w:b w:val="0"/>
-          <w:bCs/>
-        </w:rPr>
-        <w:t xml:space="preserve">1], Y[1]). </w:t>
+        <w:t xml:space="preserve">Sets the bitmap dimensions to the data in the 1-index registers (X[1], Y[1]). </w:t>
       </w:r>
       <w:r>
         <w:rPr>
@@ -30327,17 +30561,9 @@
       <w:pPr>
         <w:pStyle w:val="Heading3"/>
       </w:pPr>
-      <w:bookmarkStart w:id="24" w:name="_Toc98950779"/>
-      <w:r>
-        <w:t>Set max width &amp; height of screen – X[2]/</w:t>
-      </w:r>
-      <w:proofErr w:type="gramStart"/>
-      <w:r>
-        <w:t>Y[</w:t>
-      </w:r>
-      <w:proofErr w:type="gramEnd"/>
-      <w:r>
-        <w:t>2] (</w:t>
+      <w:bookmarkStart w:id="28" w:name="_Toc98950779"/>
+      <w:r>
+        <w:t>Set max width &amp; height of screen – X[2]/Y[2] (</w:t>
       </w:r>
       <w:r>
         <w:t>5D</w:t>
@@ -30345,7 +30571,7 @@
       <w:r>
         <w:t>)</w:t>
       </w:r>
-      <w:bookmarkEnd w:id="24"/>
+      <w:bookmarkEnd w:id="28"/>
     </w:p>
     <w:p>
       <w:pPr>
@@ -30361,23 +30587,7 @@
           <w:b w:val="0"/>
           <w:bCs/>
         </w:rPr>
-        <w:t>Sets the bitmap dimensions to the data in the 0-index registers (</w:t>
-      </w:r>
-      <w:proofErr w:type="gramStart"/>
-      <w:r>
-        <w:rPr>
-          <w:b w:val="0"/>
-          <w:bCs/>
-        </w:rPr>
-        <w:t>X[</w:t>
-      </w:r>
-      <w:proofErr w:type="gramEnd"/>
-      <w:r>
-        <w:rPr>
-          <w:b w:val="0"/>
-          <w:bCs/>
-        </w:rPr>
-        <w:t xml:space="preserve">0], Y[0]). </w:t>
+        <w:t xml:space="preserve">Sets the bitmap dimensions to the data in the 0-index registers (X[0], Y[0]). </w:t>
       </w:r>
       <w:r>
         <w:rPr>
@@ -31268,18 +31478,10 @@
       <w:pPr>
         <w:pStyle w:val="Heading3"/>
       </w:pPr>
-      <w:bookmarkStart w:id="25" w:name="_Toc98950780"/>
+      <w:bookmarkStart w:id="29" w:name="_Toc98950780"/>
       <w:r>
         <w:lastRenderedPageBreak/>
-        <w:t>Set max width &amp; height of screen – X[3]/</w:t>
-      </w:r>
-      <w:proofErr w:type="gramStart"/>
-      <w:r>
-        <w:t>Y[</w:t>
-      </w:r>
-      <w:proofErr w:type="gramEnd"/>
-      <w:r>
-        <w:t>3] (</w:t>
+        <w:t>Set max width &amp; height of screen – X[3]/Y[3] (</w:t>
       </w:r>
       <w:r>
         <w:t>5C</w:t>
@@ -31287,7 +31489,7 @@
       <w:r>
         <w:t>)</w:t>
       </w:r>
-      <w:bookmarkEnd w:id="25"/>
+      <w:bookmarkEnd w:id="29"/>
     </w:p>
     <w:p>
       <w:pPr>
@@ -31303,23 +31505,7 @@
           <w:b w:val="0"/>
           <w:bCs/>
         </w:rPr>
-        <w:t>Sets the bitmap dimensions to the data in the 3-index registers (</w:t>
-      </w:r>
-      <w:proofErr w:type="gramStart"/>
-      <w:r>
-        <w:rPr>
-          <w:b w:val="0"/>
-          <w:bCs/>
-        </w:rPr>
-        <w:t>X[</w:t>
-      </w:r>
-      <w:proofErr w:type="gramEnd"/>
-      <w:r>
-        <w:rPr>
-          <w:b w:val="0"/>
-          <w:bCs/>
-        </w:rPr>
-        <w:t xml:space="preserve">3], Y[3]). </w:t>
+        <w:t xml:space="preserve">Sets the bitmap dimensions to the data in the 3-index registers (X[3], Y[3]). </w:t>
       </w:r>
       <w:r>
         <w:rPr>
@@ -32210,7 +32396,7 @@
       <w:pPr>
         <w:pStyle w:val="Heading3"/>
       </w:pPr>
-      <w:bookmarkStart w:id="26" w:name="_Toc98950781"/>
+      <w:bookmarkStart w:id="30" w:name="_Toc98950781"/>
       <w:r>
         <w:t xml:space="preserve">Clear </w:t>
       </w:r>
@@ -32226,7 +32412,7 @@
       <w:r>
         <w:t>)</w:t>
       </w:r>
-      <w:bookmarkEnd w:id="26"/>
+      <w:bookmarkEnd w:id="30"/>
     </w:p>
     <w:p>
       <w:pPr>
@@ -33140,7 +33326,7 @@
       <w:pPr>
         <w:pStyle w:val="Heading3"/>
       </w:pPr>
-      <w:bookmarkStart w:id="27" w:name="_Toc98950782"/>
+      <w:bookmarkStart w:id="31" w:name="_Toc98950782"/>
       <w:r>
         <w:t>Clear blitter copy pixel collision counter (</w:t>
       </w:r>
@@ -33150,7 +33336,7 @@
       <w:r>
         <w:t>)</w:t>
       </w:r>
-      <w:bookmarkEnd w:id="27"/>
+      <w:bookmarkEnd w:id="31"/>
     </w:p>
     <w:p>
       <w:pPr>
@@ -34057,12 +34243,12 @@
       <w:pPr>
         <w:pStyle w:val="Heading1"/>
       </w:pPr>
-      <w:bookmarkStart w:id="28" w:name="_Toc98950783"/>
+      <w:bookmarkStart w:id="32" w:name="_Toc98950783"/>
       <w:r>
         <w:lastRenderedPageBreak/>
         <w:t>Graphics Commands</w:t>
       </w:r>
-      <w:bookmarkEnd w:id="28"/>
+      <w:bookmarkEnd w:id="32"/>
     </w:p>
     <w:p>
       <w:pPr>
@@ -34331,153 +34517,121 @@
                 <w:sz w:val="20"/>
                 <w:szCs w:val="20"/>
               </w:rPr>
-              <w:t>Draws a pixel at X/</w:t>
-            </w:r>
-            <w:proofErr w:type="gramStart"/>
+              <w:t>Draws a pixel at X/Y[0]</w:t>
+            </w:r>
             <w:r>
               <w:rPr>
                 <w:sz w:val="20"/>
                 <w:szCs w:val="20"/>
               </w:rPr>
-              <w:t>Y[</w:t>
-            </w:r>
-            <w:proofErr w:type="gramEnd"/>
-            <w:r>
+              <w:t>.</w:t>
+            </w:r>
+          </w:p>
+        </w:tc>
+      </w:tr>
+      <w:tr>
+        <w:tc>
+          <w:tcPr>
+            <w:cnfStyle w:val="001000000000" w:firstRow="0" w:lastRow="0" w:firstColumn="1" w:lastColumn="0" w:oddVBand="0" w:evenVBand="0" w:oddHBand="0" w:evenHBand="0" w:firstRowFirstColumn="0" w:firstRowLastColumn="0" w:lastRowFirstColumn="0" w:lastRowLastColumn="0"/>
+            <w:tcW w:w="497" w:type="dxa"/>
+          </w:tcPr>
+          <w:p>
+            <w:pPr>
+              <w:pStyle w:val="Content"/>
+              <w:jc w:val="center"/>
+              <w:rPr>
+                <w:szCs w:val="24"/>
+              </w:rPr>
+            </w:pPr>
+            <w:r>
+              <w:rPr>
+                <w:szCs w:val="24"/>
+              </w:rPr>
+              <w:t>2</w:t>
+            </w:r>
+          </w:p>
+        </w:tc>
+        <w:tc>
+          <w:tcPr>
+            <w:tcW w:w="1907" w:type="dxa"/>
+          </w:tcPr>
+          <w:p>
+            <w:pPr>
+              <w:pStyle w:val="Content"/>
+              <w:cnfStyle w:val="000000000000" w:firstRow="0" w:lastRow="0" w:firstColumn="0" w:lastColumn="0" w:oddVBand="0" w:evenVBand="0" w:oddHBand="0" w:evenHBand="0" w:firstRowFirstColumn="0" w:firstRowLastColumn="0" w:lastRowFirstColumn="0" w:lastRowLastColumn="0"/>
+              <w:rPr>
+                <w:szCs w:val="24"/>
+              </w:rPr>
+            </w:pPr>
+            <w:r>
+              <w:rPr>
+                <w:szCs w:val="24"/>
+              </w:rPr>
+              <w:t>Draw Line</w:t>
+            </w:r>
+          </w:p>
+        </w:tc>
+        <w:tc>
+          <w:tcPr>
+            <w:tcW w:w="993" w:type="dxa"/>
+          </w:tcPr>
+          <w:p>
+            <w:pPr>
+              <w:pStyle w:val="Content"/>
+              <w:jc w:val="center"/>
+              <w:cnfStyle w:val="000000000000" w:firstRow="0" w:lastRow="0" w:firstColumn="0" w:lastColumn="0" w:oddVBand="0" w:evenVBand="0" w:oddHBand="0" w:evenHBand="0" w:firstRowFirstColumn="0" w:firstRowLastColumn="0" w:lastRowFirstColumn="0" w:lastRowLastColumn="0"/>
+              <w:rPr>
+                <w:szCs w:val="24"/>
+              </w:rPr>
+            </w:pPr>
+            <w:r>
+              <w:rPr>
+                <w:szCs w:val="24"/>
+              </w:rPr>
+              <w:t>02</w:t>
+            </w:r>
+          </w:p>
+        </w:tc>
+        <w:tc>
+          <w:tcPr>
+            <w:tcW w:w="1281" w:type="dxa"/>
+          </w:tcPr>
+          <w:p>
+            <w:pPr>
+              <w:pStyle w:val="Content"/>
+              <w:jc w:val="center"/>
+              <w:cnfStyle w:val="000000000000" w:firstRow="0" w:lastRow="0" w:firstColumn="0" w:lastColumn="0" w:oddVBand="0" w:evenVBand="0" w:oddHBand="0" w:evenHBand="0" w:firstRowFirstColumn="0" w:firstRowLastColumn="0" w:lastRowFirstColumn="0" w:lastRowLastColumn="0"/>
+              <w:rPr>
+                <w:szCs w:val="24"/>
+              </w:rPr>
+            </w:pPr>
+            <w:r>
+              <w:rPr>
+                <w:szCs w:val="24"/>
+              </w:rPr>
+              <w:t>Colour</w:t>
+            </w:r>
+          </w:p>
+        </w:tc>
+        <w:tc>
+          <w:tcPr>
+            <w:tcW w:w="5248" w:type="dxa"/>
+          </w:tcPr>
+          <w:p>
+            <w:pPr>
+              <w:pStyle w:val="Content"/>
+              <w:cnfStyle w:val="000000000000" w:firstRow="0" w:lastRow="0" w:firstColumn="0" w:lastColumn="0" w:oddVBand="0" w:evenVBand="0" w:oddHBand="0" w:evenHBand="0" w:firstRowFirstColumn="0" w:firstRowLastColumn="0" w:lastRowFirstColumn="0" w:lastRowLastColumn="0"/>
               <w:rPr>
                 <w:sz w:val="20"/>
                 <w:szCs w:val="20"/>
               </w:rPr>
-              <w:t>0]</w:t>
-            </w:r>
+            </w:pPr>
             <w:r>
               <w:rPr>
                 <w:sz w:val="20"/>
                 <w:szCs w:val="20"/>
               </w:rPr>
-              <w:t>.</w:t>
-            </w:r>
-          </w:p>
-        </w:tc>
-      </w:tr>
-      <w:tr>
-        <w:tc>
-          <w:tcPr>
-            <w:cnfStyle w:val="001000000000" w:firstRow="0" w:lastRow="0" w:firstColumn="1" w:lastColumn="0" w:oddVBand="0" w:evenVBand="0" w:oddHBand="0" w:evenHBand="0" w:firstRowFirstColumn="0" w:firstRowLastColumn="0" w:lastRowFirstColumn="0" w:lastRowLastColumn="0"/>
-            <w:tcW w:w="497" w:type="dxa"/>
-          </w:tcPr>
-          <w:p>
-            <w:pPr>
-              <w:pStyle w:val="Content"/>
-              <w:jc w:val="center"/>
-              <w:rPr>
-                <w:szCs w:val="24"/>
-              </w:rPr>
-            </w:pPr>
-            <w:r>
-              <w:rPr>
-                <w:szCs w:val="24"/>
-              </w:rPr>
-              <w:t>2</w:t>
-            </w:r>
-          </w:p>
-        </w:tc>
-        <w:tc>
-          <w:tcPr>
-            <w:tcW w:w="1907" w:type="dxa"/>
-          </w:tcPr>
-          <w:p>
-            <w:pPr>
-              <w:pStyle w:val="Content"/>
-              <w:cnfStyle w:val="000000000000" w:firstRow="0" w:lastRow="0" w:firstColumn="0" w:lastColumn="0" w:oddVBand="0" w:evenVBand="0" w:oddHBand="0" w:evenHBand="0" w:firstRowFirstColumn="0" w:firstRowLastColumn="0" w:lastRowFirstColumn="0" w:lastRowLastColumn="0"/>
-              <w:rPr>
-                <w:szCs w:val="24"/>
-              </w:rPr>
-            </w:pPr>
-            <w:r>
-              <w:rPr>
-                <w:szCs w:val="24"/>
-              </w:rPr>
-              <w:t>Draw Line</w:t>
-            </w:r>
-          </w:p>
-        </w:tc>
-        <w:tc>
-          <w:tcPr>
-            <w:tcW w:w="993" w:type="dxa"/>
-          </w:tcPr>
-          <w:p>
-            <w:pPr>
-              <w:pStyle w:val="Content"/>
-              <w:jc w:val="center"/>
-              <w:cnfStyle w:val="000000000000" w:firstRow="0" w:lastRow="0" w:firstColumn="0" w:lastColumn="0" w:oddVBand="0" w:evenVBand="0" w:oddHBand="0" w:evenHBand="0" w:firstRowFirstColumn="0" w:firstRowLastColumn="0" w:lastRowFirstColumn="0" w:lastRowLastColumn="0"/>
-              <w:rPr>
-                <w:szCs w:val="24"/>
-              </w:rPr>
-            </w:pPr>
-            <w:r>
-              <w:rPr>
-                <w:szCs w:val="24"/>
-              </w:rPr>
-              <w:t>02</w:t>
-            </w:r>
-          </w:p>
-        </w:tc>
-        <w:tc>
-          <w:tcPr>
-            <w:tcW w:w="1281" w:type="dxa"/>
-          </w:tcPr>
-          <w:p>
-            <w:pPr>
-              <w:pStyle w:val="Content"/>
-              <w:jc w:val="center"/>
-              <w:cnfStyle w:val="000000000000" w:firstRow="0" w:lastRow="0" w:firstColumn="0" w:lastColumn="0" w:oddVBand="0" w:evenVBand="0" w:oddHBand="0" w:evenHBand="0" w:firstRowFirstColumn="0" w:firstRowLastColumn="0" w:lastRowFirstColumn="0" w:lastRowLastColumn="0"/>
-              <w:rPr>
-                <w:szCs w:val="24"/>
-              </w:rPr>
-            </w:pPr>
-            <w:r>
-              <w:rPr>
-                <w:szCs w:val="24"/>
-              </w:rPr>
-              <w:t>Colour</w:t>
-            </w:r>
-          </w:p>
-        </w:tc>
-        <w:tc>
-          <w:tcPr>
-            <w:tcW w:w="5248" w:type="dxa"/>
-          </w:tcPr>
-          <w:p>
-            <w:pPr>
-              <w:pStyle w:val="Content"/>
-              <w:cnfStyle w:val="000000000000" w:firstRow="0" w:lastRow="0" w:firstColumn="0" w:lastColumn="0" w:oddVBand="0" w:evenVBand="0" w:oddHBand="0" w:evenHBand="0" w:firstRowFirstColumn="0" w:firstRowLastColumn="0" w:lastRowFirstColumn="0" w:lastRowLastColumn="0"/>
-              <w:rPr>
-                <w:sz w:val="20"/>
-                <w:szCs w:val="20"/>
-              </w:rPr>
-            </w:pPr>
-            <w:r>
-              <w:rPr>
-                <w:sz w:val="20"/>
-                <w:szCs w:val="20"/>
-              </w:rPr>
-              <w:t>Draws a line from X/</w:t>
-            </w:r>
-            <w:proofErr w:type="gramStart"/>
-            <w:r>
-              <w:rPr>
-                <w:sz w:val="20"/>
-                <w:szCs w:val="20"/>
-              </w:rPr>
-              <w:t>Y[</w:t>
-            </w:r>
-            <w:proofErr w:type="gramEnd"/>
-            <w:r>
-              <w:rPr>
-                <w:sz w:val="20"/>
-                <w:szCs w:val="20"/>
-              </w:rPr>
-              <w:t>0] to X/Y[1]</w:t>
+              <w:t>Draws a line from X/Y[0] to X/Y[1]</w:t>
             </w:r>
             <w:r>
               <w:rPr>
@@ -34594,153 +34748,121 @@
                 <w:sz w:val="20"/>
                 <w:szCs w:val="20"/>
               </w:rPr>
-              <w:t>Draws a triangle with points X/</w:t>
-            </w:r>
-            <w:proofErr w:type="gramStart"/>
+              <w:t>Draws a triangle with points X/Y[0], [1] and [2]</w:t>
+            </w:r>
             <w:r>
               <w:rPr>
                 <w:sz w:val="20"/>
                 <w:szCs w:val="20"/>
               </w:rPr>
-              <w:t>Y[</w:t>
-            </w:r>
-            <w:proofErr w:type="gramEnd"/>
-            <w:r>
+              <w:t>.</w:t>
+            </w:r>
+          </w:p>
+        </w:tc>
+      </w:tr>
+      <w:tr>
+        <w:tc>
+          <w:tcPr>
+            <w:cnfStyle w:val="001000000000" w:firstRow="0" w:lastRow="0" w:firstColumn="1" w:lastColumn="0" w:oddVBand="0" w:evenVBand="0" w:oddHBand="0" w:evenHBand="0" w:firstRowFirstColumn="0" w:firstRowLastColumn="0" w:lastRowFirstColumn="0" w:lastRowLastColumn="0"/>
+            <w:tcW w:w="497" w:type="dxa"/>
+          </w:tcPr>
+          <w:p>
+            <w:pPr>
+              <w:pStyle w:val="Content"/>
+              <w:jc w:val="center"/>
+              <w:rPr>
+                <w:szCs w:val="24"/>
+              </w:rPr>
+            </w:pPr>
+            <w:r>
+              <w:rPr>
+                <w:szCs w:val="24"/>
+              </w:rPr>
+              <w:t>4</w:t>
+            </w:r>
+          </w:p>
+        </w:tc>
+        <w:tc>
+          <w:tcPr>
+            <w:tcW w:w="1907" w:type="dxa"/>
+          </w:tcPr>
+          <w:p>
+            <w:pPr>
+              <w:pStyle w:val="Content"/>
+              <w:cnfStyle w:val="000000000000" w:firstRow="0" w:lastRow="0" w:firstColumn="0" w:lastColumn="0" w:oddVBand="0" w:evenVBand="0" w:oddHBand="0" w:evenHBand="0" w:firstRowFirstColumn="0" w:firstRowLastColumn="0" w:lastRowFirstColumn="0" w:lastRowLastColumn="0"/>
+              <w:rPr>
+                <w:szCs w:val="24"/>
+              </w:rPr>
+            </w:pPr>
+            <w:r>
+              <w:rPr>
+                <w:szCs w:val="24"/>
+              </w:rPr>
+              <w:t>Draw Rectangle</w:t>
+            </w:r>
+          </w:p>
+        </w:tc>
+        <w:tc>
+          <w:tcPr>
+            <w:tcW w:w="993" w:type="dxa"/>
+          </w:tcPr>
+          <w:p>
+            <w:pPr>
+              <w:pStyle w:val="Content"/>
+              <w:jc w:val="center"/>
+              <w:cnfStyle w:val="000000000000" w:firstRow="0" w:lastRow="0" w:firstColumn="0" w:lastColumn="0" w:oddVBand="0" w:evenVBand="0" w:oddHBand="0" w:evenHBand="0" w:firstRowFirstColumn="0" w:firstRowLastColumn="0" w:lastRowFirstColumn="0" w:lastRowLastColumn="0"/>
+              <w:rPr>
+                <w:szCs w:val="24"/>
+              </w:rPr>
+            </w:pPr>
+            <w:r>
+              <w:rPr>
+                <w:szCs w:val="24"/>
+              </w:rPr>
+              <w:t>04</w:t>
+            </w:r>
+          </w:p>
+        </w:tc>
+        <w:tc>
+          <w:tcPr>
+            <w:tcW w:w="1281" w:type="dxa"/>
+          </w:tcPr>
+          <w:p>
+            <w:pPr>
+              <w:pStyle w:val="Content"/>
+              <w:jc w:val="center"/>
+              <w:cnfStyle w:val="000000000000" w:firstRow="0" w:lastRow="0" w:firstColumn="0" w:lastColumn="0" w:oddVBand="0" w:evenVBand="0" w:oddHBand="0" w:evenHBand="0" w:firstRowFirstColumn="0" w:firstRowLastColumn="0" w:lastRowFirstColumn="0" w:lastRowLastColumn="0"/>
+              <w:rPr>
+                <w:szCs w:val="24"/>
+              </w:rPr>
+            </w:pPr>
+            <w:r>
+              <w:rPr>
+                <w:szCs w:val="24"/>
+              </w:rPr>
+              <w:t>Colour</w:t>
+            </w:r>
+          </w:p>
+        </w:tc>
+        <w:tc>
+          <w:tcPr>
+            <w:tcW w:w="5248" w:type="dxa"/>
+          </w:tcPr>
+          <w:p>
+            <w:pPr>
+              <w:pStyle w:val="Content"/>
+              <w:cnfStyle w:val="000000000000" w:firstRow="0" w:lastRow="0" w:firstColumn="0" w:lastColumn="0" w:oddVBand="0" w:evenVBand="0" w:oddHBand="0" w:evenHBand="0" w:firstRowFirstColumn="0" w:firstRowLastColumn="0" w:lastRowFirstColumn="0" w:lastRowLastColumn="0"/>
               <w:rPr>
                 <w:sz w:val="20"/>
                 <w:szCs w:val="20"/>
               </w:rPr>
-              <w:t>0], [1] and [2]</w:t>
-            </w:r>
+            </w:pPr>
             <w:r>
               <w:rPr>
                 <w:sz w:val="20"/>
                 <w:szCs w:val="20"/>
               </w:rPr>
-              <w:t>.</w:t>
-            </w:r>
-          </w:p>
-        </w:tc>
-      </w:tr>
-      <w:tr>
-        <w:tc>
-          <w:tcPr>
-            <w:cnfStyle w:val="001000000000" w:firstRow="0" w:lastRow="0" w:firstColumn="1" w:lastColumn="0" w:oddVBand="0" w:evenVBand="0" w:oddHBand="0" w:evenHBand="0" w:firstRowFirstColumn="0" w:firstRowLastColumn="0" w:lastRowFirstColumn="0" w:lastRowLastColumn="0"/>
-            <w:tcW w:w="497" w:type="dxa"/>
-          </w:tcPr>
-          <w:p>
-            <w:pPr>
-              <w:pStyle w:val="Content"/>
-              <w:jc w:val="center"/>
-              <w:rPr>
-                <w:szCs w:val="24"/>
-              </w:rPr>
-            </w:pPr>
-            <w:r>
-              <w:rPr>
-                <w:szCs w:val="24"/>
-              </w:rPr>
-              <w:t>4</w:t>
-            </w:r>
-          </w:p>
-        </w:tc>
-        <w:tc>
-          <w:tcPr>
-            <w:tcW w:w="1907" w:type="dxa"/>
-          </w:tcPr>
-          <w:p>
-            <w:pPr>
-              <w:pStyle w:val="Content"/>
-              <w:cnfStyle w:val="000000000000" w:firstRow="0" w:lastRow="0" w:firstColumn="0" w:lastColumn="0" w:oddVBand="0" w:evenVBand="0" w:oddHBand="0" w:evenHBand="0" w:firstRowFirstColumn="0" w:firstRowLastColumn="0" w:lastRowFirstColumn="0" w:lastRowLastColumn="0"/>
-              <w:rPr>
-                <w:szCs w:val="24"/>
-              </w:rPr>
-            </w:pPr>
-            <w:r>
-              <w:rPr>
-                <w:szCs w:val="24"/>
-              </w:rPr>
-              <w:t>Draw Rectangle</w:t>
-            </w:r>
-          </w:p>
-        </w:tc>
-        <w:tc>
-          <w:tcPr>
-            <w:tcW w:w="993" w:type="dxa"/>
-          </w:tcPr>
-          <w:p>
-            <w:pPr>
-              <w:pStyle w:val="Content"/>
-              <w:jc w:val="center"/>
-              <w:cnfStyle w:val="000000000000" w:firstRow="0" w:lastRow="0" w:firstColumn="0" w:lastColumn="0" w:oddVBand="0" w:evenVBand="0" w:oddHBand="0" w:evenHBand="0" w:firstRowFirstColumn="0" w:firstRowLastColumn="0" w:lastRowFirstColumn="0" w:lastRowLastColumn="0"/>
-              <w:rPr>
-                <w:szCs w:val="24"/>
-              </w:rPr>
-            </w:pPr>
-            <w:r>
-              <w:rPr>
-                <w:szCs w:val="24"/>
-              </w:rPr>
-              <w:t>04</w:t>
-            </w:r>
-          </w:p>
-        </w:tc>
-        <w:tc>
-          <w:tcPr>
-            <w:tcW w:w="1281" w:type="dxa"/>
-          </w:tcPr>
-          <w:p>
-            <w:pPr>
-              <w:pStyle w:val="Content"/>
-              <w:jc w:val="center"/>
-              <w:cnfStyle w:val="000000000000" w:firstRow="0" w:lastRow="0" w:firstColumn="0" w:lastColumn="0" w:oddVBand="0" w:evenVBand="0" w:oddHBand="0" w:evenHBand="0" w:firstRowFirstColumn="0" w:firstRowLastColumn="0" w:lastRowFirstColumn="0" w:lastRowLastColumn="0"/>
-              <w:rPr>
-                <w:szCs w:val="24"/>
-              </w:rPr>
-            </w:pPr>
-            <w:r>
-              <w:rPr>
-                <w:szCs w:val="24"/>
-              </w:rPr>
-              <w:t>Colour</w:t>
-            </w:r>
-          </w:p>
-        </w:tc>
-        <w:tc>
-          <w:tcPr>
-            <w:tcW w:w="5248" w:type="dxa"/>
-          </w:tcPr>
-          <w:p>
-            <w:pPr>
-              <w:pStyle w:val="Content"/>
-              <w:cnfStyle w:val="000000000000" w:firstRow="0" w:lastRow="0" w:firstColumn="0" w:lastColumn="0" w:oddVBand="0" w:evenVBand="0" w:oddHBand="0" w:evenHBand="0" w:firstRowFirstColumn="0" w:firstRowLastColumn="0" w:lastRowFirstColumn="0" w:lastRowLastColumn="0"/>
-              <w:rPr>
-                <w:sz w:val="20"/>
-                <w:szCs w:val="20"/>
-              </w:rPr>
-            </w:pPr>
-            <w:r>
-              <w:rPr>
-                <w:sz w:val="20"/>
-                <w:szCs w:val="20"/>
-              </w:rPr>
-              <w:t>Draws a rectangle, top-left corner at X/</w:t>
-            </w:r>
-            <w:proofErr w:type="gramStart"/>
-            <w:r>
-              <w:rPr>
-                <w:sz w:val="20"/>
-                <w:szCs w:val="20"/>
-              </w:rPr>
-              <w:t>Y[</w:t>
-            </w:r>
-            <w:proofErr w:type="gramEnd"/>
-            <w:r>
-              <w:rPr>
-                <w:sz w:val="20"/>
-                <w:szCs w:val="20"/>
-              </w:rPr>
-              <w:t>0], bottom-right corner at X/Y[1]</w:t>
+              <w:t>Draws a rectangle, top-left corner at X/Y[0], bottom-right corner at X/Y[1]</w:t>
             </w:r>
             <w:r>
               <w:rPr>
@@ -34977,23 +35099,7 @@
                 <w:sz w:val="20"/>
                 <w:szCs w:val="20"/>
               </w:rPr>
-              <w:t>Draws an arc (quarter of an ellipse based on quadrant # set in next command). Uses X/</w:t>
-            </w:r>
-            <w:proofErr w:type="gramStart"/>
-            <w:r>
-              <w:rPr>
-                <w:sz w:val="20"/>
-                <w:szCs w:val="20"/>
-              </w:rPr>
-              <w:t>Y[</w:t>
-            </w:r>
-            <w:proofErr w:type="gramEnd"/>
-            <w:r>
-              <w:rPr>
-                <w:sz w:val="20"/>
-                <w:szCs w:val="20"/>
-              </w:rPr>
-              <w:t>0] for centre, X/Y[1] to set X &amp; Y radii</w:t>
+              <w:t>Draws an arc (quarter of an ellipse based on quadrant # set in next command). Uses X/Y[0] for centre, X/Y[1] to set X &amp; Y radii</w:t>
             </w:r>
             <w:r>
               <w:rPr>
@@ -35260,23 +35366,31 @@
                 <w:sz w:val="20"/>
                 <w:szCs w:val="20"/>
               </w:rPr>
-              <w:t>0x8#</w:t>
-            </w:r>
-            <w:proofErr w:type="gramStart"/>
-            <w:r>
+              <w:t>0x8# .. 0x8# =&gt; Wait for hw_position*1 to pass by # frames.</w:t>
+            </w:r>
+          </w:p>
+          <w:p>
+            <w:pPr>
+              <w:pStyle w:val="Content"/>
+              <w:cnfStyle w:val="000000000000" w:firstRow="0" w:lastRow="0" w:firstColumn="0" w:lastColumn="0" w:oddVBand="0" w:evenVBand="0" w:oddHBand="0" w:evenHBand="0" w:firstRowFirstColumn="0" w:firstRowLastColumn="0" w:lastRowFirstColumn="0" w:lastRowLastColumn="0"/>
               <w:rPr>
                 <w:sz w:val="20"/>
                 <w:szCs w:val="20"/>
               </w:rPr>
-              <w:t xml:space="preserve"> ..</w:t>
-            </w:r>
-            <w:proofErr w:type="gramEnd"/>
+            </w:pPr>
             <w:r>
               <w:rPr>
                 <w:sz w:val="20"/>
                 <w:szCs w:val="20"/>
               </w:rPr>
-              <w:t xml:space="preserve"> 0x8# =&gt; Wait for hw_position*1 to pass by # frames.</w:t>
+              <w:t xml:space="preserve">0x9# .. 0x9# =&gt; Wait for hw_position*2 to pass by # </w:t>
+            </w:r>
+            <w:r>
+              <w:rPr>
+                <w:sz w:val="20"/>
+                <w:szCs w:val="20"/>
+              </w:rPr>
+              <w:t>frames.</w:t>
             </w:r>
           </w:p>
           <w:p>
@@ -35293,103 +35407,31 @@
                 <w:sz w:val="20"/>
                 <w:szCs w:val="20"/>
               </w:rPr>
-              <w:t>0x9#</w:t>
-            </w:r>
-            <w:proofErr w:type="gramStart"/>
+              <w:t xml:space="preserve">0xA# .. 0xA# =&gt; Wait for hw_position*4 to pass by # </w:t>
+            </w:r>
             <w:r>
               <w:rPr>
                 <w:sz w:val="20"/>
                 <w:szCs w:val="20"/>
               </w:rPr>
-              <w:t xml:space="preserve"> ..</w:t>
-            </w:r>
-            <w:proofErr w:type="gramEnd"/>
-            <w:r>
+              <w:t>frames.</w:t>
+            </w:r>
+          </w:p>
+          <w:p>
+            <w:pPr>
+              <w:pStyle w:val="Content"/>
+              <w:cnfStyle w:val="000000000000" w:firstRow="0" w:lastRow="0" w:firstColumn="0" w:lastColumn="0" w:oddVBand="0" w:evenVBand="0" w:oddHBand="0" w:evenHBand="0" w:firstRowFirstColumn="0" w:firstRowLastColumn="0" w:lastRowFirstColumn="0" w:lastRowLastColumn="0"/>
               <w:rPr>
                 <w:sz w:val="20"/>
                 <w:szCs w:val="20"/>
               </w:rPr>
-              <w:t xml:space="preserve"> 0x9# =&gt; Wait for hw_position*2 to pass by # </w:t>
-            </w:r>
+            </w:pPr>
             <w:r>
               <w:rPr>
                 <w:sz w:val="20"/>
                 <w:szCs w:val="20"/>
               </w:rPr>
-              <w:t>frames.</w:t>
-            </w:r>
-          </w:p>
-          <w:p>
-            <w:pPr>
-              <w:pStyle w:val="Content"/>
-              <w:cnfStyle w:val="000000000000" w:firstRow="0" w:lastRow="0" w:firstColumn="0" w:lastColumn="0" w:oddVBand="0" w:evenVBand="0" w:oddHBand="0" w:evenHBand="0" w:firstRowFirstColumn="0" w:firstRowLastColumn="0" w:lastRowFirstColumn="0" w:lastRowLastColumn="0"/>
-              <w:rPr>
-                <w:sz w:val="20"/>
-                <w:szCs w:val="20"/>
-              </w:rPr>
-            </w:pPr>
-            <w:r>
-              <w:rPr>
-                <w:sz w:val="20"/>
-                <w:szCs w:val="20"/>
-              </w:rPr>
-              <w:t>0xA#</w:t>
-            </w:r>
-            <w:proofErr w:type="gramStart"/>
-            <w:r>
-              <w:rPr>
-                <w:sz w:val="20"/>
-                <w:szCs w:val="20"/>
-              </w:rPr>
-              <w:t xml:space="preserve"> ..</w:t>
-            </w:r>
-            <w:proofErr w:type="gramEnd"/>
-            <w:r>
-              <w:rPr>
-                <w:sz w:val="20"/>
-                <w:szCs w:val="20"/>
-              </w:rPr>
-              <w:t xml:space="preserve"> 0xA# =&gt; Wait for hw_position*4 to pass by # </w:t>
-            </w:r>
-            <w:r>
-              <w:rPr>
-                <w:sz w:val="20"/>
-                <w:szCs w:val="20"/>
-              </w:rPr>
-              <w:t>frames.</w:t>
-            </w:r>
-          </w:p>
-          <w:p>
-            <w:pPr>
-              <w:pStyle w:val="Content"/>
-              <w:cnfStyle w:val="000000000000" w:firstRow="0" w:lastRow="0" w:firstColumn="0" w:lastColumn="0" w:oddVBand="0" w:evenVBand="0" w:oddHBand="0" w:evenHBand="0" w:firstRowFirstColumn="0" w:firstRowLastColumn="0" w:lastRowFirstColumn="0" w:lastRowLastColumn="0"/>
-              <w:rPr>
-                <w:sz w:val="20"/>
-                <w:szCs w:val="20"/>
-              </w:rPr>
-            </w:pPr>
-            <w:r>
-              <w:rPr>
-                <w:sz w:val="20"/>
-                <w:szCs w:val="20"/>
-              </w:rPr>
-              <w:t>0xB#</w:t>
-            </w:r>
-            <w:proofErr w:type="gramStart"/>
-            <w:r>
-              <w:rPr>
-                <w:sz w:val="20"/>
-                <w:szCs w:val="20"/>
-              </w:rPr>
-              <w:t xml:space="preserve"> ..</w:t>
-            </w:r>
-            <w:proofErr w:type="gramEnd"/>
-            <w:r>
-              <w:rPr>
-                <w:sz w:val="20"/>
-                <w:szCs w:val="20"/>
-              </w:rPr>
-              <w:t xml:space="preserve"> 0xB# =&gt; Wait for hw_position*8 to pass by # </w:t>
+              <w:t xml:space="preserve">0xB# .. 0xB# =&gt; Wait for hw_position*8 to pass by # </w:t>
             </w:r>
             <w:r>
               <w:rPr>
@@ -35588,23 +35630,7 @@
                 <w:sz w:val="20"/>
                 <w:szCs w:val="20"/>
               </w:rPr>
-              <w:t>Draws filled triangle, points at X/</w:t>
-            </w:r>
-            <w:proofErr w:type="gramStart"/>
-            <w:r>
-              <w:rPr>
-                <w:sz w:val="20"/>
-                <w:szCs w:val="20"/>
-              </w:rPr>
-              <w:t>Y[</w:t>
-            </w:r>
-            <w:proofErr w:type="gramEnd"/>
-            <w:r>
-              <w:rPr>
-                <w:sz w:val="20"/>
-                <w:szCs w:val="20"/>
-              </w:rPr>
-              <w:t>0], [1] and [2]</w:t>
+              <w:t>Draws filled triangle, points at X/Y[0], [1] and [2]</w:t>
             </w:r>
             <w:r>
               <w:rPr>
@@ -35721,23 +35747,7 @@
                 <w:sz w:val="20"/>
                 <w:szCs w:val="20"/>
               </w:rPr>
-              <w:t>Draws filled rectangle, top-left corner at X/</w:t>
-            </w:r>
-            <w:proofErr w:type="gramStart"/>
-            <w:r>
-              <w:rPr>
-                <w:sz w:val="20"/>
-                <w:szCs w:val="20"/>
-              </w:rPr>
-              <w:t>Y[</w:t>
-            </w:r>
-            <w:proofErr w:type="gramEnd"/>
-            <w:r>
-              <w:rPr>
-                <w:sz w:val="20"/>
-                <w:szCs w:val="20"/>
-              </w:rPr>
-              <w:t>0], bottom-right corner at X/Y[1]</w:t>
+              <w:t>Draws filled rectangle, top-left corner at X/Y[0], bottom-right corner at X/Y[1]</w:t>
             </w:r>
             <w:r>
               <w:rPr>
@@ -36178,7 +36188,7 @@
       <w:pPr>
         <w:pStyle w:val="Heading2"/>
       </w:pPr>
-      <w:bookmarkStart w:id="29" w:name="_Toc98950784"/>
+      <w:bookmarkStart w:id="33" w:name="_Toc98950784"/>
       <w:r>
         <w:lastRenderedPageBreak/>
         <w:t xml:space="preserve">VWAIT </w:t>
@@ -36195,7 +36205,7 @@
       <w:r>
         <w:t>07</w:t>
       </w:r>
-      <w:bookmarkEnd w:id="29"/>
+      <w:bookmarkEnd w:id="33"/>
     </w:p>
     <w:p/>
     <w:tbl>
@@ -37798,12 +37808,12 @@
       <w:pPr>
         <w:pStyle w:val="Heading2"/>
       </w:pPr>
-      <w:bookmarkStart w:id="30" w:name="_Toc98950785"/>
+      <w:bookmarkStart w:id="34" w:name="_Toc98950785"/>
       <w:r>
         <w:lastRenderedPageBreak/>
         <w:t>SET HW_POSITION – 0x0F</w:t>
       </w:r>
-      <w:bookmarkEnd w:id="30"/>
+      <w:bookmarkEnd w:id="34"/>
     </w:p>
     <w:tbl>
       <w:tblPr>
@@ -38769,7 +38779,7 @@
       <w:pPr>
         <w:pStyle w:val="Heading1"/>
       </w:pPr>
-      <w:bookmarkStart w:id="31" w:name="_Toc98950786"/>
+      <w:bookmarkStart w:id="35" w:name="_Toc98950786"/>
       <w:r>
         <w:rPr>
           <w:noProof/>
@@ -38849,7 +38859,7 @@
       <w:r>
         <w:t>Blitter</w:t>
       </w:r>
-      <w:bookmarkEnd w:id="31"/>
+      <w:bookmarkEnd w:id="35"/>
       <w:r>
         <w:t xml:space="preserve"> </w:t>
       </w:r>
@@ -38949,7 +38959,6 @@
         </w:rPr>
         <w:t>/</w:t>
       </w:r>
-      <w:proofErr w:type="gramStart"/>
       <w:r>
         <w:rPr>
           <w:b w:val="0"/>
@@ -38962,15 +38971,7 @@
           <w:b w:val="0"/>
           <w:bCs/>
         </w:rPr>
-        <w:t>[</w:t>
-      </w:r>
-      <w:proofErr w:type="gramEnd"/>
-      <w:r>
-        <w:rPr>
-          <w:b w:val="0"/>
-          <w:bCs/>
-        </w:rPr>
-        <w:t>0], or be center</w:t>
+        <w:t>[0], or be center</w:t>
       </w:r>
       <w:r>
         <w:rPr>
@@ -39083,7 +39084,6 @@
         </w:rPr>
         <w:t>/</w:t>
       </w:r>
-      <w:proofErr w:type="gramStart"/>
       <w:r>
         <w:rPr>
           <w:b w:val="0"/>
@@ -39096,15 +39096,7 @@
           <w:b w:val="0"/>
           <w:bCs/>
         </w:rPr>
-        <w:t>[</w:t>
-      </w:r>
-      <w:proofErr w:type="gramEnd"/>
-      <w:r>
-        <w:rPr>
-          <w:b w:val="0"/>
-          <w:bCs/>
-        </w:rPr>
-        <w:t xml:space="preserve">0] - </w:t>
+        <w:t xml:space="preserve">[0] - </w:t>
       </w:r>
       <w:r>
         <w:rPr>
@@ -39170,7 +39162,7 @@
       <w:pPr>
         <w:pStyle w:val="Heading3"/>
       </w:pPr>
-      <w:bookmarkStart w:id="32" w:name="_Toc98950787"/>
+      <w:bookmarkStart w:id="36" w:name="_Toc98950787"/>
       <w:r>
         <w:t>B</w:t>
       </w:r>
@@ -39202,13 +39194,8 @@
         <w:t>2</w:t>
       </w:r>
       <w:r>
-        <w:t>]/</w:t>
-      </w:r>
-      <w:proofErr w:type="gramStart"/>
-      <w:r>
-        <w:t>Y[</w:t>
-      </w:r>
-      <w:proofErr w:type="gramEnd"/>
+        <w:t>]/Y[</w:t>
+      </w:r>
       <w:r>
         <w:t>2</w:t>
       </w:r>
@@ -39227,7 +39214,7 @@
       <w:r>
         <w:t>)</w:t>
       </w:r>
-      <w:bookmarkEnd w:id="32"/>
+      <w:bookmarkEnd w:id="36"/>
     </w:p>
     <w:p>
       <w:pPr>
@@ -39327,23 +39314,7 @@
           <w:b w:val="0"/>
           <w:bCs/>
         </w:rPr>
-        <w:t xml:space="preserve">Each dimension has 1 added (e.g. </w:t>
-      </w:r>
-      <w:proofErr w:type="gramStart"/>
-      <w:r>
-        <w:rPr>
-          <w:b w:val="0"/>
-          <w:bCs/>
-        </w:rPr>
-        <w:t>X[</w:t>
-      </w:r>
-      <w:proofErr w:type="gramEnd"/>
-      <w:r>
-        <w:rPr>
-          <w:b w:val="0"/>
-          <w:bCs/>
-        </w:rPr>
-        <w:t>2] = 0 would give a width of 1).</w:t>
+        <w:t>Each dimension has 1 added (e.g. X[2] = 0 would give a width of 1).</w:t>
       </w:r>
       <w:r>
         <w:rPr>
@@ -40238,23 +40209,7 @@
           <w:b w:val="0"/>
           <w:bCs/>
         </w:rPr>
-        <w:t>specifies which register set (low = X/</w:t>
-      </w:r>
-      <w:proofErr w:type="gramStart"/>
-      <w:r>
-        <w:rPr>
-          <w:b w:val="0"/>
-          <w:bCs/>
-        </w:rPr>
-        <w:t>Y[</w:t>
-      </w:r>
-      <w:proofErr w:type="gramEnd"/>
-      <w:r>
-        <w:rPr>
-          <w:b w:val="0"/>
-          <w:bCs/>
-        </w:rPr>
-        <w:t>2], high = X/Y[3])</w:t>
+        <w:t>specifies which register set (low = X/Y[2], high = X/Y[3])</w:t>
       </w:r>
     </w:p>
     <w:p>
@@ -40291,19 +40246,11 @@
       <w:pPr>
         <w:pStyle w:val="Heading3"/>
       </w:pPr>
-      <w:bookmarkStart w:id="33" w:name="_Toc98950788"/>
-      <w:r>
-        <w:t>Blitter Source Image Offset – X[2]/</w:t>
-      </w:r>
-      <w:proofErr w:type="gramStart"/>
-      <w:r>
-        <w:t>Y[</w:t>
-      </w:r>
-      <w:proofErr w:type="gramEnd"/>
-      <w:r>
-        <w:t>2] &amp; X[3]/Y[3] (76-77)</w:t>
-      </w:r>
-      <w:bookmarkEnd w:id="33"/>
+      <w:bookmarkStart w:id="37" w:name="_Toc98950788"/>
+      <w:r>
+        <w:t>Blitter Source Image Offset – X[2]/Y[2] &amp; X[3]/Y[3] (76-77)</w:t>
+      </w:r>
+      <w:bookmarkEnd w:id="37"/>
     </w:p>
     <w:p>
       <w:pPr>
@@ -41207,23 +41154,7 @@
           <w:b w:val="0"/>
           <w:bCs/>
         </w:rPr>
-        <w:t xml:space="preserve"> – specifies which register set (low = X/</w:t>
-      </w:r>
-      <w:proofErr w:type="gramStart"/>
-      <w:r>
-        <w:rPr>
-          <w:b w:val="0"/>
-          <w:bCs/>
-        </w:rPr>
-        <w:t>Y[</w:t>
-      </w:r>
-      <w:proofErr w:type="gramEnd"/>
-      <w:r>
-        <w:rPr>
-          <w:b w:val="0"/>
-          <w:bCs/>
-        </w:rPr>
-        <w:t>2], high = X/Y[3])</w:t>
+        <w:t xml:space="preserve"> – specifies which register set (low = X/Y[2], high = X/Y[3])</w:t>
       </w:r>
     </w:p>
     <w:p>
@@ -41271,7 +41202,7 @@
       <w:pPr>
         <w:pStyle w:val="Heading3"/>
       </w:pPr>
-      <w:bookmarkStart w:id="34" w:name="_Toc98950789"/>
+      <w:bookmarkStart w:id="38" w:name="_Toc98950789"/>
       <w:r>
         <w:lastRenderedPageBreak/>
         <w:t xml:space="preserve">Blitter Copy </w:t>
@@ -41283,16 +41214,11 @@
         <w:t xml:space="preserve"> – X</w:t>
       </w:r>
       <w:r>
-        <w:t>/</w:t>
-      </w:r>
-      <w:proofErr w:type="gramStart"/>
-      <w:r>
-        <w:t>Y</w:t>
+        <w:t>/Y</w:t>
       </w:r>
       <w:r>
         <w:t>[</w:t>
       </w:r>
-      <w:proofErr w:type="gramEnd"/>
       <w:r>
         <w:t>0-3</w:t>
       </w:r>
@@ -41311,7 +41237,7 @@
       <w:r>
         <w:t>)</w:t>
       </w:r>
-      <w:bookmarkEnd w:id="34"/>
+      <w:bookmarkEnd w:id="38"/>
     </w:p>
     <w:p>
       <w:pPr>
@@ -42196,21 +42122,12 @@
                 <w:bCs/>
               </w:rPr>
             </w:pPr>
-            <w:proofErr w:type="spellStart"/>
-            <w:r>
-              <w:rPr>
-                <w:b w:val="0"/>
-                <w:bCs/>
-              </w:rPr>
-              <w:t>Screen_mode</w:t>
-            </w:r>
-            <w:proofErr w:type="spellEnd"/>
-            <w:r>
-              <w:rPr>
-                <w:b w:val="0"/>
-                <w:bCs/>
-              </w:rPr>
-              <w:t xml:space="preserve"> (bpp)</w:t>
+            <w:r>
+              <w:rPr>
+                <w:b w:val="0"/>
+                <w:bCs/>
+              </w:rPr>
+              <w:t>Screen_mode (bpp)</w:t>
             </w:r>
           </w:p>
           <w:p>
@@ -42342,30 +42259,19 @@
           <w:bCs/>
         </w:rPr>
       </w:pPr>
-      <w:proofErr w:type="spellStart"/>
       <w:r>
         <w:t>n</w:t>
       </w:r>
       <w:r>
         <w:t>n</w:t>
       </w:r>
-      <w:proofErr w:type="spellEnd"/>
-      <w:r>
-        <w:rPr>
-          <w:b w:val="0"/>
-          <w:bCs/>
-        </w:rPr>
-        <w:t xml:space="preserve"> – specifies which register set (X/</w:t>
-      </w:r>
-      <w:proofErr w:type="gramStart"/>
-      <w:r>
-        <w:rPr>
-          <w:b w:val="0"/>
-          <w:bCs/>
-        </w:rPr>
-        <w:t>Y[</w:t>
-      </w:r>
-      <w:proofErr w:type="gramEnd"/>
+      <w:r>
+        <w:rPr>
+          <w:b w:val="0"/>
+          <w:bCs/>
+        </w:rPr>
+        <w:t xml:space="preserve"> – specifies which register set (X/Y[</w:t>
+      </w:r>
       <w:r>
         <w:rPr>
           <w:b w:val="0"/>
@@ -42390,22 +42296,14 @@
       <w:pPr>
         <w:pStyle w:val="Heading3"/>
       </w:pPr>
-      <w:bookmarkStart w:id="35" w:name="_Toc98950790"/>
+      <w:bookmarkStart w:id="39" w:name="_Toc98950790"/>
       <w:r>
         <w:t xml:space="preserve">Blitter Copy Destination Pointer – </w:t>
       </w:r>
       <w:r>
-        <w:t>X/</w:t>
-      </w:r>
-      <w:proofErr w:type="gramStart"/>
-      <w:r>
-        <w:t>Y[</w:t>
-      </w:r>
-      <w:proofErr w:type="gramEnd"/>
-      <w:r>
-        <w:t>0-3] (7C-7F)</w:t>
-      </w:r>
-      <w:bookmarkEnd w:id="35"/>
+        <w:t>X/Y[0-3] (7C-7F)</w:t>
+      </w:r>
+      <w:bookmarkEnd w:id="39"/>
     </w:p>
     <w:p>
       <w:pPr>
@@ -43226,21 +43124,12 @@
                 <w:bCs/>
               </w:rPr>
             </w:pPr>
-            <w:proofErr w:type="spellStart"/>
-            <w:r>
-              <w:rPr>
-                <w:b w:val="0"/>
-                <w:bCs/>
-              </w:rPr>
-              <w:t>Screen_mode</w:t>
-            </w:r>
-            <w:proofErr w:type="spellEnd"/>
-            <w:r>
-              <w:rPr>
-                <w:b w:val="0"/>
-                <w:bCs/>
-              </w:rPr>
-              <w:t xml:space="preserve"> (bpp)</w:t>
+            <w:r>
+              <w:rPr>
+                <w:b w:val="0"/>
+                <w:bCs/>
+              </w:rPr>
+              <w:t>Screen_mode (bpp)</w:t>
             </w:r>
           </w:p>
           <w:p>
@@ -43372,33 +43261,15 @@
           <w:bCs/>
         </w:rPr>
       </w:pPr>
-      <w:proofErr w:type="spellStart"/>
       <w:r>
         <w:t>nn</w:t>
       </w:r>
-      <w:proofErr w:type="spellEnd"/>
-      <w:r>
-        <w:rPr>
-          <w:b w:val="0"/>
-          <w:bCs/>
-        </w:rPr>
-        <w:t xml:space="preserve"> – specifies which register set (X/</w:t>
-      </w:r>
-      <w:proofErr w:type="gramStart"/>
-      <w:r>
-        <w:rPr>
-          <w:b w:val="0"/>
-          <w:bCs/>
-        </w:rPr>
-        <w:t>Y[</w:t>
-      </w:r>
-      <w:proofErr w:type="gramEnd"/>
-      <w:r>
-        <w:rPr>
-          <w:b w:val="0"/>
-          <w:bCs/>
-        </w:rPr>
-        <w:t>0-3])</w:t>
+      <w:r>
+        <w:rPr>
+          <w:b w:val="0"/>
+          <w:bCs/>
+        </w:rPr>
+        <w:t xml:space="preserve"> – specifies which register set (X/Y[0-3])</w:t>
       </w:r>
     </w:p>
     <w:p>
@@ -43413,11 +43284,11 @@
       <w:pPr>
         <w:pStyle w:val="Heading3"/>
       </w:pPr>
-      <w:bookmarkStart w:id="36" w:name="_Toc98950791"/>
+      <w:bookmarkStart w:id="40" w:name="_Toc98950791"/>
       <w:r>
         <w:t>Source/Destination X/Y Scaling (09)</w:t>
       </w:r>
-      <w:bookmarkEnd w:id="36"/>
+      <w:bookmarkEnd w:id="40"/>
     </w:p>
     <w:p>
       <w:pPr>
@@ -44543,27 +44414,7 @@
                 <w:sz w:val="24"/>
                 <w:szCs w:val="24"/>
               </w:rPr>
-              <w:t xml:space="preserve"> – Enables blitter up-scaling of the source image, specified by registers </w:t>
-            </w:r>
-            <w:proofErr w:type="gramStart"/>
-            <w:r>
-              <w:rPr>
-                <w:b w:val="0"/>
-                <w:bCs/>
-                <w:sz w:val="24"/>
-                <w:szCs w:val="24"/>
-              </w:rPr>
-              <w:t>X[</w:t>
-            </w:r>
-            <w:proofErr w:type="gramEnd"/>
-            <w:r>
-              <w:rPr>
-                <w:b w:val="0"/>
-                <w:bCs/>
-                <w:sz w:val="24"/>
-                <w:szCs w:val="24"/>
-              </w:rPr>
-              <w:t>0] and Y[0] for width &amp; height accordingly.</w:t>
+              <w:t xml:space="preserve"> – Enables blitter up-scaling of the source image, specified by registers X[0] and Y[0] for width &amp; height accordingly.</w:t>
             </w:r>
           </w:p>
         </w:tc>
@@ -44648,27 +44499,7 @@
                 <w:sz w:val="24"/>
                 <w:szCs w:val="24"/>
               </w:rPr>
-              <w:t xml:space="preserve"> – Enables blitter down-scaling of the pasted image, specified by registers </w:t>
-            </w:r>
-            <w:proofErr w:type="gramStart"/>
-            <w:r>
-              <w:rPr>
-                <w:b w:val="0"/>
-                <w:bCs/>
-                <w:sz w:val="24"/>
-                <w:szCs w:val="24"/>
-              </w:rPr>
-              <w:t>X[</w:t>
-            </w:r>
-            <w:proofErr w:type="gramEnd"/>
-            <w:r>
-              <w:rPr>
-                <w:b w:val="0"/>
-                <w:bCs/>
-                <w:sz w:val="24"/>
-                <w:szCs w:val="24"/>
-              </w:rPr>
-              <w:t>1] and Y[1] for width &amp; height accordingly.</w:t>
+              <w:t xml:space="preserve"> – Enables blitter down-scaling of the pasted image, specified by registers X[1] and Y[1] for width &amp; height accordingly.</w:t>
             </w:r>
           </w:p>
         </w:tc>
@@ -44690,7 +44521,7 @@
           <w:szCs w:val="24"/>
         </w:rPr>
       </w:pPr>
-      <w:bookmarkStart w:id="37" w:name="_Toc98950792"/>
+      <w:bookmarkStart w:id="41" w:name="_Toc98950792"/>
       <w:r>
         <w:rPr>
           <w:rStyle w:val="Heading3Char"/>
@@ -44701,7 +44532,7 @@
         </w:rPr>
         <w:t>How to calculate a zoom</w:t>
       </w:r>
-      <w:bookmarkEnd w:id="37"/>
+      <w:bookmarkEnd w:id="41"/>
     </w:p>
     <w:p>
       <w:pPr>
@@ -44849,23 +44680,7 @@
           <w:b w:val="0"/>
           <w:bCs/>
         </w:rPr>
-        <w:t xml:space="preserve"> (1:1, or no down-scaling) in the appropriate X/</w:t>
-      </w:r>
-      <w:proofErr w:type="gramStart"/>
-      <w:r>
-        <w:rPr>
-          <w:b w:val="0"/>
-          <w:bCs/>
-        </w:rPr>
-        <w:t>Y[</w:t>
-      </w:r>
-      <w:proofErr w:type="gramEnd"/>
-      <w:r>
-        <w:rPr>
-          <w:b w:val="0"/>
-          <w:bCs/>
-        </w:rPr>
-        <w:t>1] registers</w:t>
+        <w:t xml:space="preserve"> (1:1, or no down-scaling) in the appropriate X/Y[1] registers</w:t>
       </w:r>
       <w:r>
         <w:rPr>
@@ -44951,7 +44766,6 @@
         </w:rPr>
         <w:t>/</w:t>
       </w:r>
-      <w:proofErr w:type="gramStart"/>
       <w:r>
         <w:rPr>
           <w:b w:val="0"/>
@@ -44964,15 +44778,7 @@
           <w:b w:val="0"/>
           <w:bCs/>
         </w:rPr>
-        <w:t>[</w:t>
-      </w:r>
-      <w:proofErr w:type="gramEnd"/>
-      <w:r>
-        <w:rPr>
-          <w:b w:val="0"/>
-          <w:bCs/>
-        </w:rPr>
-        <w:t>0])</w:t>
+        <w:t>[0])</w:t>
       </w:r>
     </w:p>
     <w:p>
@@ -45332,7 +45138,6 @@
         </w:rPr>
         <w:t>/</w:t>
       </w:r>
-      <w:proofErr w:type="gramStart"/>
       <w:r>
         <w:rPr>
           <w:b w:val="0"/>
@@ -45345,15 +45150,7 @@
           <w:b w:val="0"/>
           <w:bCs/>
         </w:rPr>
-        <w:t>[</w:t>
-      </w:r>
-      <w:proofErr w:type="gramEnd"/>
-      <w:r>
-        <w:rPr>
-          <w:b w:val="0"/>
-          <w:bCs/>
-        </w:rPr>
-        <w:t>1]):</w:t>
+        <w:t>[1]):</w:t>
       </w:r>
       <w:r>
         <w:rPr>
@@ -45706,12 +45503,12 @@
       <w:pPr>
         <w:pStyle w:val="Heading3"/>
       </w:pPr>
-      <w:bookmarkStart w:id="38" w:name="_Toc98950793"/>
+      <w:bookmarkStart w:id="42" w:name="_Toc98950793"/>
       <w:r>
         <w:lastRenderedPageBreak/>
         <w:t>Copy Colour Transform (08)</w:t>
       </w:r>
-      <w:bookmarkEnd w:id="38"/>
+      <w:bookmarkEnd w:id="42"/>
     </w:p>
     <w:p>
       <w:pPr>
@@ -47054,27 +46851,7 @@
           <w:i/>
           <w:iCs/>
         </w:rPr>
-        <w:t xml:space="preserve">When using the mask feature the transparent colour is '0x00'.  XORing the read pixels with a custom number here other than '0x00' will change the </w:t>
-      </w:r>
-      <w:proofErr w:type="spellStart"/>
-      <w:r>
-        <w:rPr>
-          <w:b w:val="0"/>
-          <w:bCs/>
-          <w:i/>
-          <w:iCs/>
-        </w:rPr>
-        <w:t>read</w:t>
-      </w:r>
-      <w:proofErr w:type="spellEnd"/>
-      <w:r>
-        <w:rPr>
-          <w:b w:val="0"/>
-          <w:bCs/>
-          <w:i/>
-          <w:iCs/>
-        </w:rPr>
-        <w:t xml:space="preserve"> colour which will simultaneously change what colour will become transparent when a paste/write pixel is done with mask enable.</w:t>
+        <w:t>When using the mask feature the transparent colour is '0x00'.  XORing the read pixels with a custom number here other than '0x00' will change the read colour which will simultaneously change what colour will become transparent when a paste/write pixel is done with mask enable.</w:t>
       </w:r>
     </w:p>
     <w:p>
@@ -47359,8 +47136,8 @@
       <w:pPr>
         <w:pStyle w:val="Heading3"/>
       </w:pPr>
-      <w:bookmarkStart w:id="39" w:name="_Ref52274550"/>
-      <w:bookmarkStart w:id="40" w:name="_Toc98950794"/>
+      <w:bookmarkStart w:id="43" w:name="_Ref52274550"/>
+      <w:bookmarkStart w:id="44" w:name="_Toc98950794"/>
       <w:r>
         <w:lastRenderedPageBreak/>
         <w:t xml:space="preserve">Blitter </w:t>
@@ -47377,8 +47154,8 @@
       <w:r>
         <w:t>)</w:t>
       </w:r>
-      <w:bookmarkEnd w:id="39"/>
-      <w:bookmarkEnd w:id="40"/>
+      <w:bookmarkEnd w:id="43"/>
+      <w:bookmarkEnd w:id="44"/>
     </w:p>
     <w:p>
       <w:pPr>
@@ -48568,27 +48345,7 @@
                 <w:sz w:val="24"/>
                 <w:szCs w:val="24"/>
               </w:rPr>
-              <w:t xml:space="preserve"> – Blitter disabled, normal pixel </w:t>
-            </w:r>
-            <w:proofErr w:type="gramStart"/>
-            <w:r>
-              <w:rPr>
-                <w:b w:val="0"/>
-                <w:bCs/>
-                <w:sz w:val="24"/>
-                <w:szCs w:val="24"/>
-              </w:rPr>
-              <w:t>write</w:t>
-            </w:r>
-            <w:proofErr w:type="gramEnd"/>
-            <w:r>
-              <w:rPr>
-                <w:b w:val="0"/>
-                <w:bCs/>
-                <w:sz w:val="24"/>
-                <w:szCs w:val="24"/>
-              </w:rPr>
-              <w:t xml:space="preserve"> commands.</w:t>
+              <w:t xml:space="preserve"> – Blitter disabled, normal pixel write commands.</w:t>
             </w:r>
           </w:p>
         </w:tc>
@@ -48842,27 +48599,7 @@
                 <w:sz w:val="24"/>
                 <w:szCs w:val="24"/>
               </w:rPr>
-              <w:t xml:space="preserve"> – Offset the paste up and to the left by half of </w:t>
-            </w:r>
-            <w:proofErr w:type="spellStart"/>
-            <w:r>
-              <w:rPr>
-                <w:b w:val="0"/>
-                <w:bCs/>
-                <w:sz w:val="24"/>
-                <w:szCs w:val="24"/>
-              </w:rPr>
-              <w:t>blit_width</w:t>
-            </w:r>
-            <w:proofErr w:type="spellEnd"/>
-            <w:r>
-              <w:rPr>
-                <w:b w:val="0"/>
-                <w:bCs/>
-                <w:sz w:val="24"/>
-                <w:szCs w:val="24"/>
-              </w:rPr>
-              <w:t>/height</w:t>
+              <w:t xml:space="preserve"> – Offset the paste up and to the left by half of blit_width/height</w:t>
             </w:r>
           </w:p>
           <w:p>
@@ -48917,12 +48654,12 @@
       <w:pPr>
         <w:pStyle w:val="Heading1"/>
       </w:pPr>
-      <w:bookmarkStart w:id="41" w:name="_Toc98950795"/>
+      <w:bookmarkStart w:id="45" w:name="_Toc98950795"/>
       <w:r>
         <w:lastRenderedPageBreak/>
         <w:t>Appendix A – Character Codepage</w:t>
       </w:r>
-      <w:bookmarkEnd w:id="41"/>
+      <w:bookmarkEnd w:id="45"/>
     </w:p>
     <w:p>
       <w:pPr>
@@ -53356,6 +53093,7 @@
     <w:rsid w:val="000A4026"/>
     <w:rsid w:val="000D6E0A"/>
     <w:rsid w:val="00162D39"/>
+    <w:rsid w:val="0019283C"/>
     <w:rsid w:val="001B4C8A"/>
     <w:rsid w:val="001D0F4C"/>
     <w:rsid w:val="001D4981"/>
@@ -53435,6 +53173,7 @@
     <w:rsid w:val="00F76696"/>
     <w:rsid w:val="00F94DB0"/>
     <w:rsid w:val="00FB09BD"/>
+    <w:rsid w:val="00FD2F2F"/>
     <w:rsid w:val="00FD7746"/>
   </w:rsids>
   <m:mathPr>

</xml_diff>